<commit_message>
Add Matthew Ch13 and Ch14
</commit_message>
<xml_diff>
--- a/Matthew.docx
+++ b/Matthew.docx
@@ -11377,6 +11377,2621 @@
         </w:rPr>
         <w:t>Matthew Ch13</w:t>
       </w:r>
+    </w:p>
+    <w:p>
+      <w:pPr>
+        <w:rPr>
+          <w:lang w:val="en-US"/>
+        </w:rPr>
+      </w:pPr>
+    </w:p>
+    <w:p>
+      <w:pPr>
+        <w:pStyle w:val="ListParagraph"/>
+        <w:numPr>
+          <w:ilvl w:val="0"/>
+          <w:numId w:val="13"/>
+        </w:numPr>
+        <w:rPr>
+          <w:lang w:val="en-US"/>
+        </w:rPr>
+      </w:pPr>
+      <w:r>
+        <w:rPr>
+          <w:lang w:val="en-US"/>
+        </w:rPr>
+        <w:t xml:space="preserve">The same day went Jesus out of the </w:t>
+      </w:r>
+      <w:proofErr w:type="gramStart"/>
+      <w:r>
+        <w:rPr>
+          <w:lang w:val="en-US"/>
+        </w:rPr>
+        <w:t>house, and</w:t>
+      </w:r>
+      <w:proofErr w:type="gramEnd"/>
+      <w:r>
+        <w:rPr>
+          <w:lang w:val="en-US"/>
+        </w:rPr>
+        <w:t xml:space="preserve"> sat by the sea side.</w:t>
+      </w:r>
+    </w:p>
+    <w:p>
+      <w:pPr>
+        <w:pStyle w:val="ListParagraph"/>
+        <w:numPr>
+          <w:ilvl w:val="0"/>
+          <w:numId w:val="13"/>
+        </w:numPr>
+        <w:rPr>
+          <w:lang w:val="en-US"/>
+        </w:rPr>
+      </w:pPr>
+      <w:r>
+        <w:rPr>
+          <w:lang w:val="en-US"/>
+        </w:rPr>
+        <w:t>And great multitudes were gathered together unto him, so that he went into a ship, and sat; and the whole multitude stood on the shore.</w:t>
+      </w:r>
+    </w:p>
+    <w:p>
+      <w:pPr>
+        <w:pStyle w:val="ListParagraph"/>
+        <w:numPr>
+          <w:ilvl w:val="0"/>
+          <w:numId w:val="13"/>
+        </w:numPr>
+        <w:rPr>
+          <w:lang w:val="en-US"/>
+        </w:rPr>
+      </w:pPr>
+      <w:r>
+        <w:rPr>
+          <w:lang w:val="en-US"/>
+        </w:rPr>
+        <w:t xml:space="preserve">And he </w:t>
+      </w:r>
+      <w:proofErr w:type="spellStart"/>
+      <w:r>
+        <w:rPr>
+          <w:lang w:val="en-US"/>
+        </w:rPr>
+        <w:t>spake</w:t>
+      </w:r>
+      <w:proofErr w:type="spellEnd"/>
+      <w:r>
+        <w:rPr>
+          <w:lang w:val="en-US"/>
+        </w:rPr>
+        <w:t xml:space="preserve"> many things unto them in parables, saying, Behold, a sower went forth to sow;</w:t>
+      </w:r>
+    </w:p>
+    <w:p>
+      <w:pPr>
+        <w:pStyle w:val="ListParagraph"/>
+        <w:numPr>
+          <w:ilvl w:val="0"/>
+          <w:numId w:val="13"/>
+        </w:numPr>
+        <w:rPr>
+          <w:lang w:val="en-US"/>
+        </w:rPr>
+      </w:pPr>
+      <w:r>
+        <w:rPr>
+          <w:lang w:val="en-US"/>
+        </w:rPr>
+        <w:t xml:space="preserve">And when he sowed, some seeds fell by the </w:t>
+      </w:r>
+      <w:proofErr w:type="gramStart"/>
+      <w:r>
+        <w:rPr>
+          <w:lang w:val="en-US"/>
+        </w:rPr>
+        <w:t>way side</w:t>
+      </w:r>
+      <w:proofErr w:type="gramEnd"/>
+      <w:r>
+        <w:rPr>
+          <w:lang w:val="en-US"/>
+        </w:rPr>
+        <w:t>, and the fowls came and devoured them up:</w:t>
+      </w:r>
+    </w:p>
+    <w:p>
+      <w:pPr>
+        <w:pStyle w:val="ListParagraph"/>
+        <w:numPr>
+          <w:ilvl w:val="0"/>
+          <w:numId w:val="13"/>
+        </w:numPr>
+        <w:rPr>
+          <w:lang w:val="en-US"/>
+        </w:rPr>
+      </w:pPr>
+      <w:r>
+        <w:rPr>
+          <w:lang w:val="en-US"/>
+        </w:rPr>
+        <w:t>Some fell upon stony places, when they had not much earth: and forthwith they sprung up, because they had no deepness of earth:</w:t>
+      </w:r>
+    </w:p>
+    <w:p>
+      <w:pPr>
+        <w:pStyle w:val="ListParagraph"/>
+        <w:numPr>
+          <w:ilvl w:val="0"/>
+          <w:numId w:val="13"/>
+        </w:numPr>
+        <w:rPr>
+          <w:lang w:val="en-US"/>
+        </w:rPr>
+      </w:pPr>
+      <w:r>
+        <w:rPr>
+          <w:lang w:val="en-US"/>
+        </w:rPr>
+        <w:lastRenderedPageBreak/>
+        <w:t>And when the sun was up, they were scorched; and because they had no root, they withered away.</w:t>
+      </w:r>
+    </w:p>
+    <w:p>
+      <w:pPr>
+        <w:pStyle w:val="ListParagraph"/>
+        <w:numPr>
+          <w:ilvl w:val="0"/>
+          <w:numId w:val="13"/>
+        </w:numPr>
+        <w:rPr>
+          <w:lang w:val="en-US"/>
+        </w:rPr>
+      </w:pPr>
+      <w:r>
+        <w:rPr>
+          <w:lang w:val="en-US"/>
+        </w:rPr>
+        <w:t>And some fell among thorns; and the thorns sprung up, and choked them:</w:t>
+      </w:r>
+    </w:p>
+    <w:p>
+      <w:pPr>
+        <w:pStyle w:val="ListParagraph"/>
+        <w:numPr>
+          <w:ilvl w:val="0"/>
+          <w:numId w:val="13"/>
+        </w:numPr>
+        <w:rPr>
+          <w:lang w:val="en-US"/>
+        </w:rPr>
+      </w:pPr>
+      <w:r>
+        <w:rPr>
+          <w:lang w:val="en-US"/>
+        </w:rPr>
+        <w:t xml:space="preserve">But other fell into good ground, and brought forth fruit, some </w:t>
+      </w:r>
+      <w:proofErr w:type="gramStart"/>
+      <w:r>
+        <w:rPr>
+          <w:lang w:val="en-US"/>
+        </w:rPr>
+        <w:t>an</w:t>
+      </w:r>
+      <w:proofErr w:type="gramEnd"/>
+      <w:r>
+        <w:rPr>
+          <w:lang w:val="en-US"/>
+        </w:rPr>
+        <w:t xml:space="preserve"> hundredfold, some sixtyfold, some thirtyfold.</w:t>
+      </w:r>
+    </w:p>
+    <w:p>
+      <w:pPr>
+        <w:pStyle w:val="ListParagraph"/>
+        <w:numPr>
+          <w:ilvl w:val="0"/>
+          <w:numId w:val="13"/>
+        </w:numPr>
+        <w:rPr>
+          <w:lang w:val="en-US"/>
+        </w:rPr>
+      </w:pPr>
+      <w:r>
+        <w:rPr>
+          <w:lang w:val="en-US"/>
+        </w:rPr>
+        <w:t xml:space="preserve">Who hath ears to hear, let him </w:t>
+      </w:r>
+      <w:proofErr w:type="gramStart"/>
+      <w:r>
+        <w:rPr>
+          <w:lang w:val="en-US"/>
+        </w:rPr>
+        <w:t>hear.</w:t>
+      </w:r>
+      <w:proofErr w:type="gramEnd"/>
+    </w:p>
+    <w:p>
+      <w:pPr>
+        <w:pStyle w:val="ListParagraph"/>
+        <w:numPr>
+          <w:ilvl w:val="0"/>
+          <w:numId w:val="13"/>
+        </w:numPr>
+        <w:rPr>
+          <w:lang w:val="en-US"/>
+        </w:rPr>
+      </w:pPr>
+      <w:r>
+        <w:rPr>
+          <w:lang w:val="en-US"/>
+        </w:rPr>
+        <w:t xml:space="preserve">And the disciples came, and said unto him, Why </w:t>
+      </w:r>
+      <w:proofErr w:type="spellStart"/>
+      <w:r>
+        <w:rPr>
+          <w:lang w:val="en-US"/>
+        </w:rPr>
+        <w:t>speakest</w:t>
+      </w:r>
+      <w:proofErr w:type="spellEnd"/>
+      <w:r>
+        <w:rPr>
+          <w:lang w:val="en-US"/>
+        </w:rPr>
+        <w:t xml:space="preserve"> thou unto them in parables?</w:t>
+      </w:r>
+    </w:p>
+    <w:p>
+      <w:pPr>
+        <w:pStyle w:val="ListParagraph"/>
+        <w:numPr>
+          <w:ilvl w:val="0"/>
+          <w:numId w:val="13"/>
+        </w:numPr>
+        <w:rPr>
+          <w:lang w:val="en-US"/>
+        </w:rPr>
+      </w:pPr>
+      <w:r>
+        <w:rPr>
+          <w:lang w:val="en-US"/>
+        </w:rPr>
+        <w:t xml:space="preserve">He answered and said unto them, </w:t>
+      </w:r>
+      <w:proofErr w:type="gramStart"/>
+      <w:r>
+        <w:rPr>
+          <w:lang w:val="en-US"/>
+        </w:rPr>
+        <w:t>Because</w:t>
+      </w:r>
+      <w:proofErr w:type="gramEnd"/>
+      <w:r>
+        <w:rPr>
+          <w:lang w:val="en-US"/>
+        </w:rPr>
+        <w:t xml:space="preserve"> it is given unto you to know the mysteries of the kingdom of heaven, but to them it is not given.</w:t>
+      </w:r>
+    </w:p>
+    <w:p>
+      <w:pPr>
+        <w:pStyle w:val="ListParagraph"/>
+        <w:numPr>
+          <w:ilvl w:val="0"/>
+          <w:numId w:val="13"/>
+        </w:numPr>
+        <w:rPr>
+          <w:lang w:val="en-US"/>
+        </w:rPr>
+      </w:pPr>
+      <w:r>
+        <w:rPr>
+          <w:lang w:val="en-US"/>
+        </w:rPr>
+        <w:t>For whosoever hath, to him shall be given, and he shall have more abundance: but whosoever hath not, from him shall be taken away even that he hath.</w:t>
+      </w:r>
+    </w:p>
+    <w:p>
+      <w:pPr>
+        <w:pStyle w:val="ListParagraph"/>
+        <w:numPr>
+          <w:ilvl w:val="0"/>
+          <w:numId w:val="13"/>
+        </w:numPr>
+        <w:rPr>
+          <w:lang w:val="en-US"/>
+        </w:rPr>
+      </w:pPr>
+      <w:proofErr w:type="gramStart"/>
+      <w:r>
+        <w:rPr>
+          <w:lang w:val="en-US"/>
+        </w:rPr>
+        <w:t>Therefore</w:t>
+      </w:r>
+      <w:proofErr w:type="gramEnd"/>
+      <w:r>
+        <w:rPr>
+          <w:lang w:val="en-US"/>
+        </w:rPr>
+        <w:t xml:space="preserve"> speak I to them in parables: because they seeing see not; and hearing they hear not, neither do they understand.</w:t>
+      </w:r>
+    </w:p>
+    <w:p>
+      <w:pPr>
+        <w:pStyle w:val="ListParagraph"/>
+        <w:numPr>
+          <w:ilvl w:val="0"/>
+          <w:numId w:val="13"/>
+        </w:numPr>
+        <w:rPr>
+          <w:lang w:val="en-US"/>
+        </w:rPr>
+      </w:pPr>
+      <w:r>
+        <w:rPr>
+          <w:lang w:val="en-US"/>
+        </w:rPr>
+        <w:t xml:space="preserve">And in them is fulfilled the prophecy of Esaias, which saith, </w:t>
+      </w:r>
+      <w:proofErr w:type="gramStart"/>
+      <w:r>
+        <w:rPr>
+          <w:lang w:val="en-US"/>
+        </w:rPr>
+        <w:t>By</w:t>
+      </w:r>
+      <w:proofErr w:type="gramEnd"/>
+      <w:r>
+        <w:rPr>
+          <w:lang w:val="en-US"/>
+        </w:rPr>
+        <w:t xml:space="preserve"> hearing ye shall hear, and shall not understand; and seeing ye shall see, and shall not perceive:</w:t>
+      </w:r>
+    </w:p>
+    <w:p>
+      <w:pPr>
+        <w:pStyle w:val="ListParagraph"/>
+        <w:numPr>
+          <w:ilvl w:val="0"/>
+          <w:numId w:val="13"/>
+        </w:numPr>
+        <w:rPr>
+          <w:lang w:val="en-US"/>
+        </w:rPr>
+      </w:pPr>
+      <w:r>
+        <w:rPr>
+          <w:lang w:val="en-US"/>
+        </w:rPr>
+        <w:t>For this people’s heart is waxed gross, and their ears are dull of hearing, and their eyes they have closed; lest at any time they should see with their eyes and hear with their ears, and should understand with their heart, and should be converted, and I should heal them.</w:t>
+      </w:r>
+    </w:p>
+    <w:p>
+      <w:pPr>
+        <w:pStyle w:val="ListParagraph"/>
+        <w:numPr>
+          <w:ilvl w:val="0"/>
+          <w:numId w:val="13"/>
+        </w:numPr>
+        <w:rPr>
+          <w:lang w:val="en-US"/>
+        </w:rPr>
+      </w:pPr>
+      <w:r>
+        <w:rPr>
+          <w:lang w:val="en-US"/>
+        </w:rPr>
+        <w:t xml:space="preserve">But blessed are your eyes, for they </w:t>
+      </w:r>
+      <w:proofErr w:type="gramStart"/>
+      <w:r>
+        <w:rPr>
+          <w:lang w:val="en-US"/>
+        </w:rPr>
+        <w:t>see:</w:t>
+      </w:r>
+      <w:proofErr w:type="gramEnd"/>
+      <w:r>
+        <w:rPr>
+          <w:lang w:val="en-US"/>
+        </w:rPr>
+        <w:t xml:space="preserve"> and your ears, for they hear.</w:t>
+      </w:r>
+    </w:p>
+    <w:p>
+      <w:pPr>
+        <w:pStyle w:val="ListParagraph"/>
+        <w:numPr>
+          <w:ilvl w:val="0"/>
+          <w:numId w:val="13"/>
+        </w:numPr>
+        <w:rPr>
+          <w:lang w:val="en-US"/>
+        </w:rPr>
+      </w:pPr>
+      <w:r>
+        <w:rPr>
+          <w:lang w:val="en-US"/>
+        </w:rPr>
+        <w:t xml:space="preserve">For verily I say unto you, </w:t>
+      </w:r>
+      <w:proofErr w:type="gramStart"/>
+      <w:r>
+        <w:rPr>
+          <w:lang w:val="en-US"/>
+        </w:rPr>
+        <w:t>That</w:t>
+      </w:r>
+      <w:proofErr w:type="gramEnd"/>
+      <w:r>
+        <w:rPr>
+          <w:lang w:val="en-US"/>
+        </w:rPr>
+        <w:t xml:space="preserve"> many prophets and righteous men have desired to see those things which ye see, and have not seen them; and to hear those things which ye hear, and have not heard them.</w:t>
+      </w:r>
+    </w:p>
+    <w:p>
+      <w:pPr>
+        <w:pStyle w:val="ListParagraph"/>
+        <w:numPr>
+          <w:ilvl w:val="0"/>
+          <w:numId w:val="13"/>
+        </w:numPr>
+        <w:rPr>
+          <w:lang w:val="en-US"/>
+        </w:rPr>
+      </w:pPr>
+      <w:r>
+        <w:rPr>
+          <w:lang w:val="en-US"/>
+        </w:rPr>
+        <w:t>Hear ye therefore the parable of the sower.</w:t>
+      </w:r>
+    </w:p>
+    <w:p>
+      <w:pPr>
+        <w:pStyle w:val="ListParagraph"/>
+        <w:numPr>
+          <w:ilvl w:val="0"/>
+          <w:numId w:val="13"/>
+        </w:numPr>
+        <w:rPr>
+          <w:lang w:val="en-US"/>
+        </w:rPr>
+      </w:pPr>
+      <w:r>
+        <w:rPr>
+          <w:lang w:val="en-US"/>
+        </w:rPr>
+        <w:t xml:space="preserve">When any one heareth the word of the kingdom, and </w:t>
+      </w:r>
+      <w:proofErr w:type="spellStart"/>
+      <w:r>
+        <w:rPr>
+          <w:lang w:val="en-US"/>
+        </w:rPr>
+        <w:t>understandeth</w:t>
+      </w:r>
+      <w:proofErr w:type="spellEnd"/>
+      <w:r>
+        <w:rPr>
+          <w:lang w:val="en-US"/>
+        </w:rPr>
+        <w:t xml:space="preserve"> it not, then </w:t>
+      </w:r>
+      <w:proofErr w:type="spellStart"/>
+      <w:r>
+        <w:rPr>
+          <w:lang w:val="en-US"/>
+        </w:rPr>
+        <w:t>coneth</w:t>
+      </w:r>
+      <w:proofErr w:type="spellEnd"/>
+      <w:r>
+        <w:rPr>
+          <w:lang w:val="en-US"/>
+        </w:rPr>
+        <w:t xml:space="preserve"> the wicked one, and </w:t>
+      </w:r>
+      <w:proofErr w:type="spellStart"/>
+      <w:r>
+        <w:rPr>
+          <w:lang w:val="en-US"/>
+        </w:rPr>
+        <w:t>catcheth</w:t>
+      </w:r>
+      <w:proofErr w:type="spellEnd"/>
+      <w:r>
+        <w:rPr>
+          <w:lang w:val="en-US"/>
+        </w:rPr>
+        <w:t xml:space="preserve"> away that which was sown in his heart. This is he which received seed by the </w:t>
+      </w:r>
+      <w:proofErr w:type="gramStart"/>
+      <w:r>
+        <w:rPr>
+          <w:lang w:val="en-US"/>
+        </w:rPr>
+        <w:t>way side</w:t>
+      </w:r>
+      <w:proofErr w:type="gramEnd"/>
+      <w:r>
+        <w:rPr>
+          <w:lang w:val="en-US"/>
+        </w:rPr>
+        <w:t>.</w:t>
+      </w:r>
+    </w:p>
+    <w:p>
+      <w:pPr>
+        <w:pStyle w:val="ListParagraph"/>
+        <w:numPr>
+          <w:ilvl w:val="0"/>
+          <w:numId w:val="13"/>
+        </w:numPr>
+        <w:rPr>
+          <w:lang w:val="en-US"/>
+        </w:rPr>
+      </w:pPr>
+      <w:r>
+        <w:rPr>
+          <w:lang w:val="en-US"/>
+        </w:rPr>
+        <w:t xml:space="preserve">But he that received the seed into stony places, the same is he that heareth the word, and anon with joy </w:t>
+      </w:r>
+      <w:proofErr w:type="spellStart"/>
+      <w:r>
+        <w:rPr>
+          <w:lang w:val="en-US"/>
+        </w:rPr>
+        <w:t>receiveth</w:t>
+      </w:r>
+      <w:proofErr w:type="spellEnd"/>
+      <w:r>
+        <w:rPr>
+          <w:lang w:val="en-US"/>
+        </w:rPr>
+        <w:t xml:space="preserve"> it;</w:t>
+      </w:r>
+    </w:p>
+    <w:p>
+      <w:pPr>
+        <w:pStyle w:val="ListParagraph"/>
+        <w:numPr>
+          <w:ilvl w:val="0"/>
+          <w:numId w:val="13"/>
+        </w:numPr>
+        <w:rPr>
+          <w:lang w:val="en-US"/>
+        </w:rPr>
+      </w:pPr>
+      <w:r>
+        <w:rPr>
+          <w:lang w:val="en-US"/>
+        </w:rPr>
+        <w:t xml:space="preserve">Yet hath he not </w:t>
+      </w:r>
+      <w:proofErr w:type="gramStart"/>
+      <w:r>
+        <w:rPr>
+          <w:lang w:val="en-US"/>
+        </w:rPr>
+        <w:t>root</w:t>
+      </w:r>
+      <w:proofErr w:type="gramEnd"/>
+      <w:r>
+        <w:rPr>
+          <w:lang w:val="en-US"/>
+        </w:rPr>
+        <w:t xml:space="preserve"> in himself, but </w:t>
+      </w:r>
+      <w:proofErr w:type="spellStart"/>
+      <w:r>
+        <w:rPr>
+          <w:lang w:val="en-US"/>
+        </w:rPr>
+        <w:t>dureth</w:t>
+      </w:r>
+      <w:proofErr w:type="spellEnd"/>
+      <w:r>
+        <w:rPr>
+          <w:lang w:val="en-US"/>
+        </w:rPr>
+        <w:t xml:space="preserve"> for a while: for when tribulation or persecution </w:t>
+      </w:r>
+      <w:proofErr w:type="spellStart"/>
+      <w:r>
+        <w:rPr>
+          <w:lang w:val="en-US"/>
+        </w:rPr>
+        <w:t>ariseth</w:t>
+      </w:r>
+      <w:proofErr w:type="spellEnd"/>
+      <w:r>
+        <w:rPr>
+          <w:lang w:val="en-US"/>
+        </w:rPr>
+        <w:t xml:space="preserve"> because of the word, by and by he is offended.</w:t>
+      </w:r>
+    </w:p>
+    <w:p>
+      <w:pPr>
+        <w:pStyle w:val="ListParagraph"/>
+        <w:numPr>
+          <w:ilvl w:val="0"/>
+          <w:numId w:val="13"/>
+        </w:numPr>
+        <w:rPr>
+          <w:lang w:val="en-US"/>
+        </w:rPr>
+      </w:pPr>
+      <w:r>
+        <w:rPr>
+          <w:lang w:val="en-US"/>
+        </w:rPr>
+        <w:t>He also that received seed among the thorns is he that heareth the word; and the care of this world, and the deceitfulness of riches, choke the word, and he becometh unfruitful.</w:t>
+      </w:r>
+    </w:p>
+    <w:p>
+      <w:pPr>
+        <w:pStyle w:val="ListParagraph"/>
+        <w:numPr>
+          <w:ilvl w:val="0"/>
+          <w:numId w:val="13"/>
+        </w:numPr>
+        <w:rPr>
+          <w:lang w:val="en-US"/>
+        </w:rPr>
+      </w:pPr>
+      <w:r>
+        <w:rPr>
+          <w:lang w:val="en-US"/>
+        </w:rPr>
+        <w:t xml:space="preserve">But he that received seed into the food ground is he that heareth the word, and </w:t>
+      </w:r>
+      <w:proofErr w:type="spellStart"/>
+      <w:r>
+        <w:rPr>
+          <w:lang w:val="en-US"/>
+        </w:rPr>
+        <w:t>understandeth</w:t>
+      </w:r>
+      <w:proofErr w:type="spellEnd"/>
+      <w:r>
+        <w:rPr>
+          <w:lang w:val="en-US"/>
+        </w:rPr>
+        <w:t xml:space="preserve"> it; which also </w:t>
+      </w:r>
+      <w:proofErr w:type="spellStart"/>
+      <w:r>
+        <w:rPr>
+          <w:lang w:val="en-US"/>
+        </w:rPr>
+        <w:t>beareth</w:t>
+      </w:r>
+      <w:proofErr w:type="spellEnd"/>
+      <w:r>
+        <w:rPr>
+          <w:lang w:val="en-US"/>
+        </w:rPr>
+        <w:t xml:space="preserve"> fruit, and bringeth forth, some </w:t>
+      </w:r>
+      <w:proofErr w:type="gramStart"/>
+      <w:r>
+        <w:rPr>
+          <w:lang w:val="en-US"/>
+        </w:rPr>
+        <w:t>an</w:t>
+      </w:r>
+      <w:proofErr w:type="gramEnd"/>
+      <w:r>
+        <w:rPr>
+          <w:lang w:val="en-US"/>
+        </w:rPr>
+        <w:t xml:space="preserve"> hundredfold, some sixty, some thirty.</w:t>
+      </w:r>
+    </w:p>
+    <w:p>
+      <w:pPr>
+        <w:pStyle w:val="ListParagraph"/>
+        <w:numPr>
+          <w:ilvl w:val="0"/>
+          <w:numId w:val="13"/>
+        </w:numPr>
+        <w:rPr>
+          <w:lang w:val="en-US"/>
+        </w:rPr>
+      </w:pPr>
+      <w:r>
+        <w:rPr>
+          <w:lang w:val="en-US"/>
+        </w:rPr>
+        <w:t xml:space="preserve">Another parable put </w:t>
+      </w:r>
+      <w:proofErr w:type="spellStart"/>
+      <w:r>
+        <w:rPr>
+          <w:lang w:val="en-US"/>
+        </w:rPr>
+        <w:t>he</w:t>
+      </w:r>
+      <w:proofErr w:type="spellEnd"/>
+      <w:r>
+        <w:rPr>
+          <w:lang w:val="en-US"/>
+        </w:rPr>
+        <w:t xml:space="preserve"> forth unto them, saying, </w:t>
+      </w:r>
+      <w:proofErr w:type="gramStart"/>
+      <w:r>
+        <w:rPr>
+          <w:lang w:val="en-US"/>
+        </w:rPr>
+        <w:t>The</w:t>
+      </w:r>
+      <w:proofErr w:type="gramEnd"/>
+      <w:r>
+        <w:rPr>
+          <w:lang w:val="en-US"/>
+        </w:rPr>
+        <w:t xml:space="preserve"> kingdom of heaven is likened unto a man which sowed good seed in his field:</w:t>
+      </w:r>
+    </w:p>
+    <w:p>
+      <w:pPr>
+        <w:pStyle w:val="ListParagraph"/>
+        <w:numPr>
+          <w:ilvl w:val="0"/>
+          <w:numId w:val="13"/>
+        </w:numPr>
+        <w:rPr>
+          <w:lang w:val="en-US"/>
+        </w:rPr>
+      </w:pPr>
+      <w:r>
+        <w:rPr>
+          <w:lang w:val="en-US"/>
+        </w:rPr>
+        <w:t>But while men slept, his enemy came</w:t>
+      </w:r>
+      <w:r>
+        <w:rPr>
+          <w:lang w:val="en-US"/>
+        </w:rPr>
+        <w:t xml:space="preserve"> and sowed tares among the wheat, and went his way.</w:t>
+      </w:r>
+    </w:p>
+    <w:p>
+      <w:pPr>
+        <w:pStyle w:val="ListParagraph"/>
+        <w:numPr>
+          <w:ilvl w:val="0"/>
+          <w:numId w:val="13"/>
+        </w:numPr>
+        <w:rPr>
+          <w:lang w:val="en-US"/>
+        </w:rPr>
+      </w:pPr>
+      <w:r>
+        <w:rPr>
+          <w:lang w:val="en-US"/>
+        </w:rPr>
+        <w:t>But when the blade was sprung up, and brought forth fruit, then appeared the tares also.</w:t>
+      </w:r>
+    </w:p>
+    <w:p>
+      <w:pPr>
+        <w:pStyle w:val="ListParagraph"/>
+        <w:numPr>
+          <w:ilvl w:val="0"/>
+          <w:numId w:val="13"/>
+        </w:numPr>
+        <w:rPr>
+          <w:lang w:val="en-US"/>
+        </w:rPr>
+      </w:pPr>
+      <w:proofErr w:type="gramStart"/>
+      <w:r>
+        <w:rPr>
+          <w:lang w:val="en-US"/>
+        </w:rPr>
+        <w:t>So</w:t>
+      </w:r>
+      <w:proofErr w:type="gramEnd"/>
+      <w:r>
+        <w:rPr>
+          <w:lang w:val="en-US"/>
+        </w:rPr>
+        <w:t xml:space="preserve"> the servants of the householder came and said unto him, Sir, didst not thou sow good seed in thy field? From whence then hath </w:t>
+      </w:r>
+      <w:proofErr w:type="spellStart"/>
+      <w:r>
+        <w:rPr>
+          <w:lang w:val="en-US"/>
+        </w:rPr>
+        <w:t>it tares</w:t>
+      </w:r>
+      <w:proofErr w:type="spellEnd"/>
+      <w:r>
+        <w:rPr>
+          <w:lang w:val="en-US"/>
+        </w:rPr>
+        <w:t>?</w:t>
+      </w:r>
+    </w:p>
+    <w:p>
+      <w:pPr>
+        <w:pStyle w:val="ListParagraph"/>
+        <w:numPr>
+          <w:ilvl w:val="0"/>
+          <w:numId w:val="13"/>
+        </w:numPr>
+        <w:rPr>
+          <w:lang w:val="en-US"/>
+        </w:rPr>
+      </w:pPr>
+      <w:r>
+        <w:rPr>
+          <w:lang w:val="en-US"/>
+        </w:rPr>
+        <w:lastRenderedPageBreak/>
+        <w:t xml:space="preserve">He said unto them, </w:t>
+      </w:r>
+      <w:proofErr w:type="gramStart"/>
+      <w:r>
+        <w:rPr>
+          <w:lang w:val="en-US"/>
+        </w:rPr>
+        <w:t>An</w:t>
+      </w:r>
+      <w:proofErr w:type="gramEnd"/>
+      <w:r>
+        <w:rPr>
+          <w:lang w:val="en-US"/>
+        </w:rPr>
+        <w:t xml:space="preserve"> enemy hath done this. The servants said unto him, </w:t>
+      </w:r>
+      <w:proofErr w:type="gramStart"/>
+      <w:r>
+        <w:rPr>
+          <w:lang w:val="en-US"/>
+        </w:rPr>
+        <w:t>Wilt</w:t>
+      </w:r>
+      <w:proofErr w:type="gramEnd"/>
+      <w:r>
+        <w:rPr>
+          <w:lang w:val="en-US"/>
+        </w:rPr>
+        <w:t xml:space="preserve"> thou then that we go and gather them up?</w:t>
+      </w:r>
+    </w:p>
+    <w:p>
+      <w:pPr>
+        <w:pStyle w:val="ListParagraph"/>
+        <w:numPr>
+          <w:ilvl w:val="0"/>
+          <w:numId w:val="13"/>
+        </w:numPr>
+        <w:rPr>
+          <w:lang w:val="en-US"/>
+        </w:rPr>
+      </w:pPr>
+      <w:r>
+        <w:rPr>
+          <w:lang w:val="en-US"/>
+        </w:rPr>
+        <w:t>But he said, Nay; lest while ye gather up the tares, ye root up also the wheat with them.</w:t>
+      </w:r>
+    </w:p>
+    <w:p>
+      <w:pPr>
+        <w:pStyle w:val="ListParagraph"/>
+        <w:numPr>
+          <w:ilvl w:val="0"/>
+          <w:numId w:val="13"/>
+        </w:numPr>
+        <w:rPr>
+          <w:lang w:val="en-US"/>
+        </w:rPr>
+      </w:pPr>
+      <w:r>
+        <w:rPr>
+          <w:lang w:val="en-US"/>
+        </w:rPr>
+        <w:t xml:space="preserve">Let both grow together until the harvest: and in the time of harvest I will say to the reapers, </w:t>
+      </w:r>
+      <w:proofErr w:type="gramStart"/>
+      <w:r>
+        <w:rPr>
+          <w:lang w:val="en-US"/>
+        </w:rPr>
+        <w:t>Gather</w:t>
+      </w:r>
+      <w:proofErr w:type="gramEnd"/>
+      <w:r>
+        <w:rPr>
+          <w:lang w:val="en-US"/>
+        </w:rPr>
+        <w:t xml:space="preserve"> ye together first the tares, and bind them in bundles to burn them: but gather the wheat into my barn.</w:t>
+      </w:r>
+    </w:p>
+    <w:p>
+      <w:pPr>
+        <w:pStyle w:val="ListParagraph"/>
+        <w:numPr>
+          <w:ilvl w:val="0"/>
+          <w:numId w:val="13"/>
+        </w:numPr>
+        <w:rPr>
+          <w:lang w:val="en-US"/>
+        </w:rPr>
+      </w:pPr>
+      <w:r>
+        <w:rPr>
+          <w:lang w:val="en-US"/>
+        </w:rPr>
+        <w:t xml:space="preserve">Another parable put </w:t>
+      </w:r>
+      <w:proofErr w:type="spellStart"/>
+      <w:r>
+        <w:rPr>
+          <w:lang w:val="en-US"/>
+        </w:rPr>
+        <w:t>he</w:t>
+      </w:r>
+      <w:proofErr w:type="spellEnd"/>
+      <w:r>
+        <w:rPr>
+          <w:lang w:val="en-US"/>
+        </w:rPr>
+        <w:t xml:space="preserve"> forth unto them, saying, </w:t>
+      </w:r>
+      <w:proofErr w:type="gramStart"/>
+      <w:r>
+        <w:rPr>
+          <w:lang w:val="en-US"/>
+        </w:rPr>
+        <w:t>The</w:t>
+      </w:r>
+      <w:proofErr w:type="gramEnd"/>
+      <w:r>
+        <w:rPr>
+          <w:lang w:val="en-US"/>
+        </w:rPr>
+        <w:t xml:space="preserve"> kingdom of heaven is life to a grain of mustard seed, which a man took, and sowed in his field:</w:t>
+      </w:r>
+    </w:p>
+    <w:p>
+      <w:pPr>
+        <w:pStyle w:val="ListParagraph"/>
+        <w:numPr>
+          <w:ilvl w:val="0"/>
+          <w:numId w:val="13"/>
+        </w:numPr>
+        <w:rPr>
+          <w:lang w:val="en-US"/>
+        </w:rPr>
+      </w:pPr>
+      <w:r>
+        <w:rPr>
+          <w:lang w:val="en-US"/>
+        </w:rPr>
+        <w:t>Which indeed is the least of all seeds: but when it is grown, it is the greatest among herbs, and becometh a tree, so that the birds of the air come and lodge in the branches thereof.</w:t>
+      </w:r>
+    </w:p>
+    <w:p>
+      <w:pPr>
+        <w:pStyle w:val="ListParagraph"/>
+        <w:numPr>
+          <w:ilvl w:val="0"/>
+          <w:numId w:val="13"/>
+        </w:numPr>
+        <w:rPr>
+          <w:lang w:val="en-US"/>
+        </w:rPr>
+      </w:pPr>
+      <w:r>
+        <w:rPr>
+          <w:lang w:val="en-US"/>
+        </w:rPr>
+        <w:t xml:space="preserve">Another parable </w:t>
+      </w:r>
+      <w:proofErr w:type="spellStart"/>
+      <w:r>
+        <w:rPr>
+          <w:lang w:val="en-US"/>
+        </w:rPr>
+        <w:t>spake</w:t>
+      </w:r>
+      <w:proofErr w:type="spellEnd"/>
+      <w:r>
+        <w:rPr>
+          <w:lang w:val="en-US"/>
+        </w:rPr>
+        <w:t xml:space="preserve"> he unto them; The kingdom of heaven is like unto leaven, which a woman took, and hid in three measures of meal, till the whole was leavened.</w:t>
+      </w:r>
+    </w:p>
+    <w:p>
+      <w:pPr>
+        <w:pStyle w:val="ListParagraph"/>
+        <w:numPr>
+          <w:ilvl w:val="0"/>
+          <w:numId w:val="13"/>
+        </w:numPr>
+        <w:rPr>
+          <w:lang w:val="en-US"/>
+        </w:rPr>
+      </w:pPr>
+      <w:r>
+        <w:rPr>
+          <w:lang w:val="en-US"/>
+        </w:rPr>
+        <w:t xml:space="preserve">All these things </w:t>
+      </w:r>
+      <w:proofErr w:type="spellStart"/>
+      <w:r>
+        <w:rPr>
+          <w:lang w:val="en-US"/>
+        </w:rPr>
+        <w:t>spake</w:t>
+      </w:r>
+      <w:proofErr w:type="spellEnd"/>
+      <w:r>
+        <w:rPr>
+          <w:lang w:val="en-US"/>
+        </w:rPr>
+        <w:t xml:space="preserve"> Jesus unto the multitude in parables; and without a parable </w:t>
+      </w:r>
+      <w:proofErr w:type="spellStart"/>
+      <w:r>
+        <w:rPr>
+          <w:lang w:val="en-US"/>
+        </w:rPr>
+        <w:t>spake</w:t>
+      </w:r>
+      <w:proofErr w:type="spellEnd"/>
+      <w:r>
+        <w:rPr>
+          <w:lang w:val="en-US"/>
+        </w:rPr>
+        <w:t xml:space="preserve"> he not unto them:</w:t>
+      </w:r>
+    </w:p>
+    <w:p>
+      <w:pPr>
+        <w:pStyle w:val="ListParagraph"/>
+        <w:numPr>
+          <w:ilvl w:val="0"/>
+          <w:numId w:val="13"/>
+        </w:numPr>
+        <w:rPr>
+          <w:lang w:val="en-US"/>
+        </w:rPr>
+      </w:pPr>
+      <w:r>
+        <w:rPr>
+          <w:lang w:val="en-US"/>
+        </w:rPr>
+        <w:t>That is might be fulfilled which was spoken by the prophet, saying, I will open my mouth in parables; I will utter things which have been kept secret from the foundation of the world.</w:t>
+      </w:r>
+    </w:p>
+    <w:p>
+      <w:pPr>
+        <w:pStyle w:val="ListParagraph"/>
+        <w:numPr>
+          <w:ilvl w:val="0"/>
+          <w:numId w:val="13"/>
+        </w:numPr>
+        <w:rPr>
+          <w:lang w:val="en-US"/>
+        </w:rPr>
+      </w:pPr>
+      <w:r>
+        <w:rPr>
+          <w:lang w:val="en-US"/>
+        </w:rPr>
+        <w:t xml:space="preserve">Then Jesus sent the multitude </w:t>
+      </w:r>
+      <w:proofErr w:type="gramStart"/>
+      <w:r>
+        <w:rPr>
+          <w:lang w:val="en-US"/>
+        </w:rPr>
+        <w:t>away, and</w:t>
+      </w:r>
+      <w:proofErr w:type="gramEnd"/>
+      <w:r>
+        <w:rPr>
+          <w:lang w:val="en-US"/>
+        </w:rPr>
+        <w:t xml:space="preserve"> went into the house: and his disciples came unto him, saying, Declare unto us the parable of the tares of the field.</w:t>
+      </w:r>
+    </w:p>
+    <w:p>
+      <w:pPr>
+        <w:pStyle w:val="ListParagraph"/>
+        <w:numPr>
+          <w:ilvl w:val="0"/>
+          <w:numId w:val="13"/>
+        </w:numPr>
+        <w:rPr>
+          <w:lang w:val="en-US"/>
+        </w:rPr>
+      </w:pPr>
+      <w:r>
+        <w:rPr>
+          <w:lang w:val="en-US"/>
+        </w:rPr>
+        <w:t>He answered and said unto them, He that soweth the good seed is the Son of man;</w:t>
+      </w:r>
+    </w:p>
+    <w:p>
+      <w:pPr>
+        <w:pStyle w:val="ListParagraph"/>
+        <w:numPr>
+          <w:ilvl w:val="0"/>
+          <w:numId w:val="13"/>
+        </w:numPr>
+        <w:rPr>
+          <w:lang w:val="en-US"/>
+        </w:rPr>
+      </w:pPr>
+      <w:r>
+        <w:rPr>
+          <w:lang w:val="en-US"/>
+        </w:rPr>
+        <w:t>The field is the world; the good seed</w:t>
+      </w:r>
+      <w:r>
+        <w:rPr>
+          <w:lang w:val="en-US"/>
+        </w:rPr>
+        <w:t xml:space="preserve"> are the children of the kingdom; but the tares are the children of the wicked one;</w:t>
+      </w:r>
+    </w:p>
+    <w:p>
+      <w:pPr>
+        <w:pStyle w:val="ListParagraph"/>
+        <w:numPr>
+          <w:ilvl w:val="0"/>
+          <w:numId w:val="13"/>
+        </w:numPr>
+        <w:rPr>
+          <w:lang w:val="en-US"/>
+        </w:rPr>
+      </w:pPr>
+      <w:r>
+        <w:rPr>
+          <w:lang w:val="en-US"/>
+        </w:rPr>
+        <w:t>The enemy that sowed them is the devil; the harvest is the end of the world; and the reapers are the angels.</w:t>
+      </w:r>
+    </w:p>
+    <w:p>
+      <w:pPr>
+        <w:pStyle w:val="ListParagraph"/>
+        <w:numPr>
+          <w:ilvl w:val="0"/>
+          <w:numId w:val="13"/>
+        </w:numPr>
+        <w:rPr>
+          <w:lang w:val="en-US"/>
+        </w:rPr>
+      </w:pPr>
+      <w:r>
+        <w:rPr>
+          <w:lang w:val="en-US"/>
+        </w:rPr>
+        <w:t xml:space="preserve">As therefore the tares are gathered and burned in the fire; </w:t>
+      </w:r>
+      <w:proofErr w:type="gramStart"/>
+      <w:r>
+        <w:rPr>
+          <w:lang w:val="en-US"/>
+        </w:rPr>
+        <w:t>so</w:t>
+      </w:r>
+      <w:proofErr w:type="gramEnd"/>
+      <w:r>
+        <w:rPr>
+          <w:lang w:val="en-US"/>
+        </w:rPr>
+        <w:t xml:space="preserve"> shall it be in the end of this world.</w:t>
+      </w:r>
+    </w:p>
+    <w:p>
+      <w:pPr>
+        <w:pStyle w:val="ListParagraph"/>
+        <w:numPr>
+          <w:ilvl w:val="0"/>
+          <w:numId w:val="13"/>
+        </w:numPr>
+        <w:rPr>
+          <w:lang w:val="en-US"/>
+        </w:rPr>
+      </w:pPr>
+      <w:r>
+        <w:rPr>
+          <w:lang w:val="en-US"/>
+        </w:rPr>
+        <w:t>The Son of man shall send forth his angels, and they shall gather out of his kingdom all things that offend, and them which do iniquity;</w:t>
+      </w:r>
+    </w:p>
+    <w:p>
+      <w:pPr>
+        <w:pStyle w:val="ListParagraph"/>
+        <w:numPr>
+          <w:ilvl w:val="0"/>
+          <w:numId w:val="13"/>
+        </w:numPr>
+        <w:rPr>
+          <w:lang w:val="en-US"/>
+        </w:rPr>
+      </w:pPr>
+      <w:r>
+        <w:rPr>
+          <w:lang w:val="en-US"/>
+        </w:rPr>
+        <w:t>And shall cast them into a furnace of fire: there shall be wailing and gnashing of teeth.</w:t>
+      </w:r>
+    </w:p>
+    <w:p>
+      <w:pPr>
+        <w:pStyle w:val="ListParagraph"/>
+        <w:numPr>
+          <w:ilvl w:val="0"/>
+          <w:numId w:val="13"/>
+        </w:numPr>
+        <w:rPr>
+          <w:lang w:val="en-US"/>
+        </w:rPr>
+      </w:pPr>
+      <w:r>
+        <w:rPr>
+          <w:lang w:val="en-US"/>
+        </w:rPr>
+        <w:t xml:space="preserve">Then shall the righteous shine forth as the sun in the kingdom of their Father. Who hath ears to hear, let him </w:t>
+      </w:r>
+      <w:proofErr w:type="gramStart"/>
+      <w:r>
+        <w:rPr>
+          <w:lang w:val="en-US"/>
+        </w:rPr>
+        <w:t>hear.</w:t>
+      </w:r>
+      <w:proofErr w:type="gramEnd"/>
+    </w:p>
+    <w:p>
+      <w:pPr>
+        <w:pStyle w:val="ListParagraph"/>
+        <w:numPr>
+          <w:ilvl w:val="0"/>
+          <w:numId w:val="13"/>
+        </w:numPr>
+        <w:rPr>
+          <w:lang w:val="en-US"/>
+        </w:rPr>
+      </w:pPr>
+      <w:r>
+        <w:rPr>
+          <w:lang w:val="en-US"/>
+        </w:rPr>
+        <w:t xml:space="preserve">Again, the kingdom </w:t>
+      </w:r>
+      <w:proofErr w:type="spellStart"/>
+      <w:r>
+        <w:rPr>
+          <w:lang w:val="en-US"/>
+        </w:rPr>
+        <w:t>od</w:t>
+      </w:r>
+      <w:proofErr w:type="spellEnd"/>
+      <w:r>
+        <w:rPr>
+          <w:lang w:val="en-US"/>
+        </w:rPr>
+        <w:t xml:space="preserve"> heaven is like unto treasure hid in a field; the which when a man hath found, he </w:t>
+      </w:r>
+      <w:proofErr w:type="spellStart"/>
+      <w:r>
+        <w:rPr>
+          <w:lang w:val="en-US"/>
+        </w:rPr>
+        <w:t>hideth</w:t>
+      </w:r>
+      <w:proofErr w:type="spellEnd"/>
+      <w:r>
+        <w:rPr>
+          <w:lang w:val="en-US"/>
+        </w:rPr>
+        <w:t xml:space="preserve">, and for joy thereof </w:t>
+      </w:r>
+      <w:proofErr w:type="spellStart"/>
+      <w:r>
+        <w:rPr>
+          <w:lang w:val="en-US"/>
+        </w:rPr>
+        <w:t>goeth</w:t>
+      </w:r>
+      <w:proofErr w:type="spellEnd"/>
+      <w:r>
+        <w:rPr>
+          <w:lang w:val="en-US"/>
+        </w:rPr>
+        <w:t xml:space="preserve"> and </w:t>
+      </w:r>
+      <w:proofErr w:type="spellStart"/>
+      <w:r>
+        <w:rPr>
+          <w:lang w:val="en-US"/>
+        </w:rPr>
+        <w:t>selleth</w:t>
+      </w:r>
+      <w:proofErr w:type="spellEnd"/>
+      <w:r>
+        <w:rPr>
+          <w:lang w:val="en-US"/>
+        </w:rPr>
+        <w:t xml:space="preserve"> all that he hath, and </w:t>
+      </w:r>
+      <w:proofErr w:type="spellStart"/>
+      <w:r>
+        <w:rPr>
+          <w:lang w:val="en-US"/>
+        </w:rPr>
+        <w:t>buyeth</w:t>
+      </w:r>
+      <w:proofErr w:type="spellEnd"/>
+      <w:r>
+        <w:rPr>
+          <w:lang w:val="en-US"/>
+        </w:rPr>
+        <w:t xml:space="preserve"> that field.</w:t>
+      </w:r>
+    </w:p>
+    <w:p>
+      <w:pPr>
+        <w:pStyle w:val="ListParagraph"/>
+        <w:numPr>
+          <w:ilvl w:val="0"/>
+          <w:numId w:val="13"/>
+        </w:numPr>
+        <w:rPr>
+          <w:lang w:val="en-US"/>
+        </w:rPr>
+      </w:pPr>
+      <w:r>
+        <w:rPr>
+          <w:lang w:val="en-US"/>
+        </w:rPr>
+        <w:t>Again, the kingdom of heaven is like unto a merchant man, seeking goodly pearls:</w:t>
+      </w:r>
+    </w:p>
+    <w:p>
+      <w:pPr>
+        <w:pStyle w:val="ListParagraph"/>
+        <w:numPr>
+          <w:ilvl w:val="0"/>
+          <w:numId w:val="13"/>
+        </w:numPr>
+        <w:rPr>
+          <w:lang w:val="en-US"/>
+        </w:rPr>
+      </w:pPr>
+      <w:r>
+        <w:rPr>
+          <w:lang w:val="en-US"/>
+        </w:rPr>
+        <w:t xml:space="preserve">Who, when he had found one pearl of great price, went and sold all that he had, and bought </w:t>
+      </w:r>
+      <w:proofErr w:type="gramStart"/>
+      <w:r>
+        <w:rPr>
+          <w:lang w:val="en-US"/>
+        </w:rPr>
+        <w:t>it.</w:t>
+      </w:r>
+      <w:proofErr w:type="gramEnd"/>
+    </w:p>
+    <w:p>
+      <w:pPr>
+        <w:pStyle w:val="ListParagraph"/>
+        <w:numPr>
+          <w:ilvl w:val="0"/>
+          <w:numId w:val="13"/>
+        </w:numPr>
+        <w:rPr>
+          <w:lang w:val="en-US"/>
+        </w:rPr>
+      </w:pPr>
+      <w:r>
+        <w:rPr>
+          <w:lang w:val="en-US"/>
+        </w:rPr>
+        <w:t>Again, the kingdom of heaven is like unto a net, that was cast into the sea, and gathered of every kind:</w:t>
+      </w:r>
+    </w:p>
+    <w:p>
+      <w:pPr>
+        <w:pStyle w:val="ListParagraph"/>
+        <w:numPr>
+          <w:ilvl w:val="0"/>
+          <w:numId w:val="13"/>
+        </w:numPr>
+        <w:rPr>
+          <w:lang w:val="en-US"/>
+        </w:rPr>
+      </w:pPr>
+      <w:r>
+        <w:rPr>
+          <w:lang w:val="en-US"/>
+        </w:rPr>
+        <w:t>Which, when it was full, they drew to shore, and sat down, and gathered the good into vessels, but cast the bad away.</w:t>
+      </w:r>
+    </w:p>
+    <w:p>
+      <w:pPr>
+        <w:pStyle w:val="ListParagraph"/>
+        <w:numPr>
+          <w:ilvl w:val="0"/>
+          <w:numId w:val="13"/>
+        </w:numPr>
+        <w:rPr>
+          <w:lang w:val="en-US"/>
+        </w:rPr>
+      </w:pPr>
+      <w:proofErr w:type="gramStart"/>
+      <w:r>
+        <w:rPr>
+          <w:lang w:val="en-US"/>
+        </w:rPr>
+        <w:t>So</w:t>
+      </w:r>
+      <w:proofErr w:type="gramEnd"/>
+      <w:r>
+        <w:rPr>
+          <w:lang w:val="en-US"/>
+        </w:rPr>
+        <w:t xml:space="preserve"> shall it be at the end of the world: the angels shall come forth, and sever the wicked from among the just,</w:t>
+      </w:r>
+    </w:p>
+    <w:p>
+      <w:pPr>
+        <w:pStyle w:val="ListParagraph"/>
+        <w:numPr>
+          <w:ilvl w:val="0"/>
+          <w:numId w:val="13"/>
+        </w:numPr>
+        <w:rPr>
+          <w:lang w:val="en-US"/>
+        </w:rPr>
+      </w:pPr>
+      <w:r>
+        <w:rPr>
+          <w:lang w:val="en-US"/>
+        </w:rPr>
+        <w:lastRenderedPageBreak/>
+        <w:t>And shall cast them into the furnace of fire: there shall be wailing and gnashing of teeth.</w:t>
+      </w:r>
+    </w:p>
+    <w:p>
+      <w:pPr>
+        <w:pStyle w:val="ListParagraph"/>
+        <w:numPr>
+          <w:ilvl w:val="0"/>
+          <w:numId w:val="13"/>
+        </w:numPr>
+        <w:rPr>
+          <w:lang w:val="en-US"/>
+        </w:rPr>
+      </w:pPr>
+      <w:r>
+        <w:rPr>
+          <w:lang w:val="en-US"/>
+        </w:rPr>
+        <w:t xml:space="preserve">Jesus saith unto them, </w:t>
+      </w:r>
+      <w:proofErr w:type="gramStart"/>
+      <w:r>
+        <w:rPr>
+          <w:lang w:val="en-US"/>
+        </w:rPr>
+        <w:t>Have</w:t>
+      </w:r>
+      <w:proofErr w:type="gramEnd"/>
+      <w:r>
+        <w:rPr>
+          <w:lang w:val="en-US"/>
+        </w:rPr>
+        <w:t xml:space="preserve"> ye understood all these things? They say unto him, Yea, Lord.</w:t>
+      </w:r>
+    </w:p>
+    <w:p>
+      <w:pPr>
+        <w:pStyle w:val="ListParagraph"/>
+        <w:numPr>
+          <w:ilvl w:val="0"/>
+          <w:numId w:val="13"/>
+        </w:numPr>
+        <w:rPr>
+          <w:lang w:val="en-US"/>
+        </w:rPr>
+      </w:pPr>
+      <w:r>
+        <w:rPr>
+          <w:lang w:val="en-US"/>
+        </w:rPr>
+        <w:t xml:space="preserve">Then said he unto them, </w:t>
+      </w:r>
+      <w:proofErr w:type="gramStart"/>
+      <w:r>
+        <w:rPr>
+          <w:lang w:val="en-US"/>
+        </w:rPr>
+        <w:t>Therefore</w:t>
+      </w:r>
+      <w:proofErr w:type="gramEnd"/>
+      <w:r>
+        <w:rPr>
+          <w:lang w:val="en-US"/>
+        </w:rPr>
+        <w:t xml:space="preserve"> every scribe which is instructed unto the kingdom of heaven is like unto a man that is an householder, which bringeth forth out of his treasure things new and old.</w:t>
+      </w:r>
+    </w:p>
+    <w:p>
+      <w:pPr>
+        <w:pStyle w:val="ListParagraph"/>
+        <w:numPr>
+          <w:ilvl w:val="0"/>
+          <w:numId w:val="13"/>
+        </w:numPr>
+        <w:rPr>
+          <w:lang w:val="en-US"/>
+        </w:rPr>
+      </w:pPr>
+      <w:r>
+        <w:rPr>
+          <w:lang w:val="en-US"/>
+        </w:rPr>
+        <w:t>And it came to pass, that when Jesus had finished these parables, he departed thence.</w:t>
+      </w:r>
+    </w:p>
+    <w:p>
+      <w:pPr>
+        <w:pStyle w:val="ListParagraph"/>
+        <w:numPr>
+          <w:ilvl w:val="0"/>
+          <w:numId w:val="13"/>
+        </w:numPr>
+        <w:rPr>
+          <w:lang w:val="en-US"/>
+        </w:rPr>
+      </w:pPr>
+      <w:r>
+        <w:rPr>
+          <w:lang w:val="en-US"/>
+        </w:rPr>
+        <w:t>And when he was come into his own country, he taught them in their synagogue, insomuch that they were astonished, and said, Whence hath this man this wisdom, and these mighty works?</w:t>
+      </w:r>
+    </w:p>
+    <w:p>
+      <w:pPr>
+        <w:pStyle w:val="ListParagraph"/>
+        <w:numPr>
+          <w:ilvl w:val="0"/>
+          <w:numId w:val="13"/>
+        </w:numPr>
+        <w:rPr>
+          <w:lang w:val="en-US"/>
+        </w:rPr>
+      </w:pPr>
+      <w:r>
+        <w:rPr>
+          <w:lang w:val="en-US"/>
+        </w:rPr>
+        <w:t xml:space="preserve">Is not this the carpenter’s son? is not his mother called Mary? and his brethren, James, and </w:t>
+      </w:r>
+      <w:proofErr w:type="spellStart"/>
+      <w:r>
+        <w:rPr>
+          <w:lang w:val="en-US"/>
+        </w:rPr>
+        <w:t>Joses</w:t>
+      </w:r>
+      <w:proofErr w:type="spellEnd"/>
+      <w:r>
+        <w:rPr>
+          <w:lang w:val="en-US"/>
+        </w:rPr>
+        <w:t>, and Simon, and Judas?</w:t>
+      </w:r>
+    </w:p>
+    <w:p>
+      <w:pPr>
+        <w:pStyle w:val="ListParagraph"/>
+        <w:numPr>
+          <w:ilvl w:val="0"/>
+          <w:numId w:val="13"/>
+        </w:numPr>
+        <w:rPr>
+          <w:lang w:val="en-US"/>
+        </w:rPr>
+      </w:pPr>
+      <w:r>
+        <w:rPr>
+          <w:lang w:val="en-US"/>
+        </w:rPr>
+        <w:t>And his sisters, are they not all with us? Whence then hath his man all these things?</w:t>
+      </w:r>
+    </w:p>
+    <w:p>
+      <w:pPr>
+        <w:pStyle w:val="ListParagraph"/>
+        <w:numPr>
+          <w:ilvl w:val="0"/>
+          <w:numId w:val="13"/>
+        </w:numPr>
+        <w:rPr>
+          <w:lang w:val="en-US"/>
+        </w:rPr>
+      </w:pPr>
+      <w:r>
+        <w:rPr>
+          <w:lang w:val="en-US"/>
+        </w:rPr>
+        <w:t xml:space="preserve">And they were offended in him. But Jesus said unto them, A prophet is not without </w:t>
+      </w:r>
+      <w:proofErr w:type="spellStart"/>
+      <w:r>
+        <w:rPr>
+          <w:lang w:val="en-US"/>
+        </w:rPr>
+        <w:t>honour</w:t>
+      </w:r>
+      <w:proofErr w:type="spellEnd"/>
+      <w:r>
+        <w:rPr>
+          <w:lang w:val="en-US"/>
+        </w:rPr>
+        <w:t>, save in his own country, and in his own house.</w:t>
+      </w:r>
+    </w:p>
+    <w:p>
+      <w:pPr>
+        <w:pStyle w:val="ListParagraph"/>
+        <w:numPr>
+          <w:ilvl w:val="0"/>
+          <w:numId w:val="13"/>
+        </w:numPr>
+        <w:rPr>
+          <w:lang w:val="en-US"/>
+        </w:rPr>
+      </w:pPr>
+      <w:r>
+        <w:rPr>
+          <w:lang w:val="en-US"/>
+        </w:rPr>
+        <w:t>And he did not many mighty works there because of their unbelief.</w:t>
+      </w:r>
+    </w:p>
+    <w:p>
+      <w:pPr>
+        <w:rPr>
+          <w:lang w:val="en-US"/>
+        </w:rPr>
+      </w:pPr>
+    </w:p>
+    <w:p>
+      <w:pPr>
+        <w:rPr>
+          <w:lang w:val="en-US"/>
+        </w:rPr>
+      </w:pPr>
+      <w:r>
+        <w:rPr>
+          <w:lang w:val="en-US"/>
+        </w:rPr>
+        <w:t>Matthew Ch14</w:t>
+      </w:r>
+    </w:p>
+    <w:p>
+      <w:pPr>
+        <w:rPr>
+          <w:lang w:val="en-US"/>
+        </w:rPr>
+      </w:pPr>
+    </w:p>
+    <w:p>
+      <w:pPr>
+        <w:pStyle w:val="ListParagraph"/>
+        <w:numPr>
+          <w:ilvl w:val="0"/>
+          <w:numId w:val="14"/>
+        </w:numPr>
+        <w:rPr>
+          <w:lang w:val="en-US"/>
+        </w:rPr>
+      </w:pPr>
+      <w:r>
+        <w:rPr>
+          <w:lang w:val="en-US"/>
+        </w:rPr>
+        <w:t>At that time Herod the tetrarch heard of the fame of Jesus,</w:t>
+      </w:r>
+    </w:p>
+    <w:p>
+      <w:pPr>
+        <w:pStyle w:val="ListParagraph"/>
+        <w:numPr>
+          <w:ilvl w:val="0"/>
+          <w:numId w:val="14"/>
+        </w:numPr>
+        <w:rPr>
+          <w:lang w:val="en-US"/>
+        </w:rPr>
+      </w:pPr>
+      <w:r>
+        <w:rPr>
+          <w:lang w:val="en-US"/>
+        </w:rPr>
+        <w:t xml:space="preserve">And said unto his servants, </w:t>
+      </w:r>
+      <w:proofErr w:type="gramStart"/>
+      <w:r>
+        <w:rPr>
+          <w:lang w:val="en-US"/>
+        </w:rPr>
+        <w:t>This</w:t>
+      </w:r>
+      <w:proofErr w:type="gramEnd"/>
+      <w:r>
+        <w:rPr>
+          <w:lang w:val="en-US"/>
+        </w:rPr>
+        <w:t xml:space="preserve"> is John the Baptist; he is risen from the dead; and therefore mighty works do shew forth themselves in him.</w:t>
+      </w:r>
+    </w:p>
+    <w:p>
+      <w:pPr>
+        <w:pStyle w:val="ListParagraph"/>
+        <w:numPr>
+          <w:ilvl w:val="0"/>
+          <w:numId w:val="14"/>
+        </w:numPr>
+        <w:rPr>
+          <w:lang w:val="en-US"/>
+        </w:rPr>
+      </w:pPr>
+      <w:r>
+        <w:rPr>
+          <w:lang w:val="en-US"/>
+        </w:rPr>
+        <w:t>For Herod had laid hold on John, and bound him, and put him in prison for Herodias’ sake, his brother Philip’s wife.</w:t>
+      </w:r>
+    </w:p>
+    <w:p>
+      <w:pPr>
+        <w:pStyle w:val="ListParagraph"/>
+        <w:numPr>
+          <w:ilvl w:val="0"/>
+          <w:numId w:val="14"/>
+        </w:numPr>
+        <w:rPr>
+          <w:lang w:val="en-US"/>
+        </w:rPr>
+      </w:pPr>
+      <w:r>
+        <w:rPr>
+          <w:lang w:val="en-US"/>
+        </w:rPr>
+        <w:t xml:space="preserve">For John said unto him, </w:t>
+      </w:r>
+      <w:proofErr w:type="gramStart"/>
+      <w:r>
+        <w:rPr>
+          <w:lang w:val="en-US"/>
+        </w:rPr>
+        <w:t>It</w:t>
+      </w:r>
+      <w:proofErr w:type="gramEnd"/>
+      <w:r>
+        <w:rPr>
+          <w:lang w:val="en-US"/>
+        </w:rPr>
+        <w:t xml:space="preserve"> is not lawful for thee to have her.</w:t>
+      </w:r>
+    </w:p>
+    <w:p>
+      <w:pPr>
+        <w:pStyle w:val="ListParagraph"/>
+        <w:numPr>
+          <w:ilvl w:val="0"/>
+          <w:numId w:val="14"/>
+        </w:numPr>
+        <w:rPr>
+          <w:lang w:val="en-US"/>
+        </w:rPr>
+      </w:pPr>
+      <w:r>
+        <w:rPr>
+          <w:lang w:val="en-US"/>
+        </w:rPr>
+        <w:t>And when he would have put him to death, he feared the multitude, because they counted him as a prophet.</w:t>
+      </w:r>
+    </w:p>
+    <w:p>
+      <w:pPr>
+        <w:pStyle w:val="ListParagraph"/>
+        <w:numPr>
+          <w:ilvl w:val="0"/>
+          <w:numId w:val="14"/>
+        </w:numPr>
+        <w:rPr>
+          <w:lang w:val="en-US"/>
+        </w:rPr>
+      </w:pPr>
+      <w:r>
+        <w:rPr>
+          <w:lang w:val="en-US"/>
+        </w:rPr>
+        <w:t>But when Herod’s birthday was kept, the daughter of Herodias danced before them, and pleased Herod.</w:t>
+      </w:r>
+    </w:p>
+    <w:p>
+      <w:pPr>
+        <w:pStyle w:val="ListParagraph"/>
+        <w:numPr>
+          <w:ilvl w:val="0"/>
+          <w:numId w:val="14"/>
+        </w:numPr>
+        <w:rPr>
+          <w:lang w:val="en-US"/>
+        </w:rPr>
+      </w:pPr>
+      <w:r>
+        <w:rPr>
+          <w:lang w:val="en-US"/>
+        </w:rPr>
+        <w:t>Whereupon he promised with an oath to give her whatsoever she would ask.</w:t>
+      </w:r>
+    </w:p>
+    <w:p>
+      <w:pPr>
+        <w:pStyle w:val="ListParagraph"/>
+        <w:numPr>
+          <w:ilvl w:val="0"/>
+          <w:numId w:val="14"/>
+        </w:numPr>
+        <w:rPr>
+          <w:lang w:val="en-US"/>
+        </w:rPr>
+      </w:pPr>
+      <w:r>
+        <w:rPr>
+          <w:lang w:val="en-US"/>
+        </w:rPr>
+        <w:t xml:space="preserve">And she, being before instructed of her mother, said, </w:t>
+      </w:r>
+      <w:proofErr w:type="spellStart"/>
+      <w:r>
+        <w:rPr>
+          <w:lang w:val="en-US"/>
+        </w:rPr>
+        <w:t>Gice</w:t>
+      </w:r>
+      <w:proofErr w:type="spellEnd"/>
+      <w:r>
+        <w:rPr>
+          <w:lang w:val="en-US"/>
+        </w:rPr>
+        <w:t xml:space="preserve"> me here John </w:t>
+      </w:r>
+      <w:proofErr w:type="spellStart"/>
+      <w:r>
+        <w:rPr>
+          <w:lang w:val="en-US"/>
+        </w:rPr>
+        <w:t>Paptist’s</w:t>
+      </w:r>
+      <w:proofErr w:type="spellEnd"/>
+      <w:r>
+        <w:rPr>
+          <w:lang w:val="en-US"/>
+        </w:rPr>
+        <w:t xml:space="preserve"> head in a charger.</w:t>
+      </w:r>
+    </w:p>
+    <w:p>
+      <w:pPr>
+        <w:pStyle w:val="ListParagraph"/>
+        <w:numPr>
+          <w:ilvl w:val="0"/>
+          <w:numId w:val="14"/>
+        </w:numPr>
+        <w:rPr>
+          <w:lang w:val="en-US"/>
+        </w:rPr>
+      </w:pPr>
+      <w:r>
+        <w:rPr>
+          <w:lang w:val="en-US"/>
+        </w:rPr>
+        <w:t xml:space="preserve">And the kind was sorry: </w:t>
+      </w:r>
+      <w:proofErr w:type="gramStart"/>
+      <w:r>
+        <w:rPr>
+          <w:lang w:val="en-US"/>
+        </w:rPr>
+        <w:t>nevertheless</w:t>
+      </w:r>
+      <w:proofErr w:type="gramEnd"/>
+      <w:r>
+        <w:rPr>
+          <w:lang w:val="en-US"/>
+        </w:rPr>
+        <w:t xml:space="preserve"> for the oath’s sake, and them which sat with him at meat, he commanded it to be given her.</w:t>
+      </w:r>
+    </w:p>
+    <w:p>
+      <w:pPr>
+        <w:pStyle w:val="ListParagraph"/>
+        <w:numPr>
+          <w:ilvl w:val="0"/>
+          <w:numId w:val="14"/>
+        </w:numPr>
+        <w:rPr>
+          <w:lang w:val="en-US"/>
+        </w:rPr>
+      </w:pPr>
+      <w:r>
+        <w:rPr>
+          <w:lang w:val="en-US"/>
+        </w:rPr>
+        <w:t>And he sent, and beheaded John in the prison.</w:t>
+      </w:r>
+    </w:p>
+    <w:p>
+      <w:pPr>
+        <w:pStyle w:val="ListParagraph"/>
+        <w:numPr>
+          <w:ilvl w:val="0"/>
+          <w:numId w:val="14"/>
+        </w:numPr>
+        <w:rPr>
+          <w:lang w:val="en-US"/>
+        </w:rPr>
+      </w:pPr>
+      <w:r>
+        <w:rPr>
+          <w:lang w:val="en-US"/>
+        </w:rPr>
+        <w:t xml:space="preserve">And his head was brought in a </w:t>
+      </w:r>
+      <w:proofErr w:type="gramStart"/>
+      <w:r>
+        <w:rPr>
+          <w:lang w:val="en-US"/>
+        </w:rPr>
+        <w:t>charger, and</w:t>
+      </w:r>
+      <w:proofErr w:type="gramEnd"/>
+      <w:r>
+        <w:rPr>
+          <w:lang w:val="en-US"/>
+        </w:rPr>
+        <w:t xml:space="preserve"> given to the damsel: and she brought it to her mother.</w:t>
+      </w:r>
+    </w:p>
+    <w:p>
+      <w:pPr>
+        <w:pStyle w:val="ListParagraph"/>
+        <w:numPr>
+          <w:ilvl w:val="0"/>
+          <w:numId w:val="14"/>
+        </w:numPr>
+        <w:rPr>
+          <w:lang w:val="en-US"/>
+        </w:rPr>
+      </w:pPr>
+      <w:r>
+        <w:rPr>
+          <w:lang w:val="en-US"/>
+        </w:rPr>
+        <w:t>And his disciples came, and took up the body, and buried it, and went and told Jesus.</w:t>
+      </w:r>
+    </w:p>
+    <w:p>
+      <w:pPr>
+        <w:pStyle w:val="ListParagraph"/>
+        <w:numPr>
+          <w:ilvl w:val="0"/>
+          <w:numId w:val="14"/>
+        </w:numPr>
+        <w:rPr>
+          <w:lang w:val="en-US"/>
+        </w:rPr>
+      </w:pPr>
+      <w:r>
+        <w:rPr>
+          <w:lang w:val="en-US"/>
+        </w:rPr>
+        <w:t>When Jesus heard of it, he departed thence by ship into a desert place apart: and when the people had heard thereof, they followed him on foot out of the cities.</w:t>
+      </w:r>
+    </w:p>
+    <w:p>
+      <w:pPr>
+        <w:pStyle w:val="ListParagraph"/>
+        <w:numPr>
+          <w:ilvl w:val="0"/>
+          <w:numId w:val="14"/>
+        </w:numPr>
+        <w:rPr>
+          <w:lang w:val="en-US"/>
+        </w:rPr>
+      </w:pPr>
+      <w:r>
+        <w:rPr>
+          <w:lang w:val="en-US"/>
+        </w:rPr>
+        <w:t>And Jesus went forth, and saw a great multitude, and was moved with compassion toward them, and he healed their sick.</w:t>
+      </w:r>
+    </w:p>
+    <w:p>
+      <w:pPr>
+        <w:pStyle w:val="ListParagraph"/>
+        <w:numPr>
+          <w:ilvl w:val="0"/>
+          <w:numId w:val="14"/>
+        </w:numPr>
+        <w:rPr>
+          <w:lang w:val="en-US"/>
+        </w:rPr>
+      </w:pPr>
+      <w:r>
+        <w:rPr>
+          <w:lang w:val="en-US"/>
+        </w:rPr>
+        <w:t xml:space="preserve">And when it was evening, his disciples came to him, saying, </w:t>
+      </w:r>
+      <w:proofErr w:type="gramStart"/>
+      <w:r>
+        <w:rPr>
+          <w:lang w:val="en-US"/>
+        </w:rPr>
+        <w:t>This</w:t>
+      </w:r>
+      <w:proofErr w:type="gramEnd"/>
+      <w:r>
+        <w:rPr>
+          <w:lang w:val="en-US"/>
+        </w:rPr>
+        <w:t xml:space="preserve"> is a desert place, and the time is now past; send the multitude away, that they may go into the villages, and buy themselves victuals.</w:t>
+      </w:r>
+    </w:p>
+    <w:p>
+      <w:pPr>
+        <w:pStyle w:val="ListParagraph"/>
+        <w:numPr>
+          <w:ilvl w:val="0"/>
+          <w:numId w:val="14"/>
+        </w:numPr>
+        <w:rPr>
+          <w:lang w:val="en-US"/>
+        </w:rPr>
+      </w:pPr>
+      <w:r>
+        <w:rPr>
+          <w:lang w:val="en-US"/>
+        </w:rPr>
+        <w:lastRenderedPageBreak/>
+        <w:t xml:space="preserve">But Jesus said unto them, </w:t>
+      </w:r>
+      <w:proofErr w:type="gramStart"/>
+      <w:r>
+        <w:rPr>
+          <w:lang w:val="en-US"/>
+        </w:rPr>
+        <w:t>They</w:t>
+      </w:r>
+      <w:proofErr w:type="gramEnd"/>
+      <w:r>
+        <w:rPr>
+          <w:lang w:val="en-US"/>
+        </w:rPr>
+        <w:t xml:space="preserve"> need not depart; give ye them to eat.</w:t>
+      </w:r>
+    </w:p>
+    <w:p>
+      <w:pPr>
+        <w:pStyle w:val="ListParagraph"/>
+        <w:numPr>
+          <w:ilvl w:val="0"/>
+          <w:numId w:val="14"/>
+        </w:numPr>
+        <w:rPr>
+          <w:lang w:val="en-US"/>
+        </w:rPr>
+      </w:pPr>
+      <w:r>
+        <w:rPr>
+          <w:lang w:val="en-US"/>
+        </w:rPr>
+        <w:t xml:space="preserve">And they say unto him, </w:t>
+      </w:r>
+      <w:proofErr w:type="gramStart"/>
+      <w:r>
+        <w:rPr>
+          <w:lang w:val="en-US"/>
+        </w:rPr>
+        <w:t>We</w:t>
+      </w:r>
+      <w:proofErr w:type="gramEnd"/>
+      <w:r>
+        <w:rPr>
+          <w:lang w:val="en-US"/>
+        </w:rPr>
+        <w:t xml:space="preserve"> have here but five loaves, and two fishes.</w:t>
+      </w:r>
+    </w:p>
+    <w:p>
+      <w:pPr>
+        <w:pStyle w:val="ListParagraph"/>
+        <w:numPr>
+          <w:ilvl w:val="0"/>
+          <w:numId w:val="14"/>
+        </w:numPr>
+        <w:rPr>
+          <w:lang w:val="en-US"/>
+        </w:rPr>
+      </w:pPr>
+      <w:r>
+        <w:rPr>
+          <w:lang w:val="en-US"/>
+        </w:rPr>
+        <w:t>He said, Bring them hither to me.</w:t>
+      </w:r>
+    </w:p>
+    <w:p>
+      <w:pPr>
+        <w:pStyle w:val="ListParagraph"/>
+        <w:numPr>
+          <w:ilvl w:val="0"/>
+          <w:numId w:val="14"/>
+        </w:numPr>
+        <w:rPr>
+          <w:lang w:val="en-US"/>
+        </w:rPr>
+      </w:pPr>
+      <w:r>
+        <w:rPr>
+          <w:lang w:val="en-US"/>
+        </w:rPr>
+        <w:t>And he commanded the multitude to sit down on the grass, and took the five loaves, and the two fishes, and looking up to heaven, he blessed, and brake, and gave the loaves to his disciples, and the disciples to the multitude.</w:t>
+      </w:r>
+    </w:p>
+    <w:p>
+      <w:pPr>
+        <w:pStyle w:val="ListParagraph"/>
+        <w:numPr>
+          <w:ilvl w:val="0"/>
+          <w:numId w:val="14"/>
+        </w:numPr>
+        <w:rPr>
+          <w:lang w:val="en-US"/>
+        </w:rPr>
+      </w:pPr>
+      <w:r>
+        <w:rPr>
+          <w:lang w:val="en-US"/>
+        </w:rPr>
+        <w:t xml:space="preserve">And they did all </w:t>
+      </w:r>
+      <w:proofErr w:type="gramStart"/>
+      <w:r>
+        <w:rPr>
+          <w:lang w:val="en-US"/>
+        </w:rPr>
+        <w:t>eat, and</w:t>
+      </w:r>
+      <w:proofErr w:type="gramEnd"/>
+      <w:r>
+        <w:rPr>
+          <w:lang w:val="en-US"/>
+        </w:rPr>
+        <w:t xml:space="preserve"> were filled: and they took up of the fragments that remained twelve baskets full.</w:t>
+      </w:r>
+    </w:p>
+    <w:p>
+      <w:pPr>
+        <w:pStyle w:val="ListParagraph"/>
+        <w:numPr>
+          <w:ilvl w:val="0"/>
+          <w:numId w:val="14"/>
+        </w:numPr>
+        <w:rPr>
+          <w:lang w:val="en-US"/>
+        </w:rPr>
+      </w:pPr>
+      <w:r>
+        <w:rPr>
+          <w:lang w:val="en-US"/>
+        </w:rPr>
+        <w:t>And they that had eaten were about five thousand men, beside women and children.</w:t>
+      </w:r>
+    </w:p>
+    <w:p>
+      <w:pPr>
+        <w:pStyle w:val="ListParagraph"/>
+        <w:numPr>
+          <w:ilvl w:val="0"/>
+          <w:numId w:val="14"/>
+        </w:numPr>
+        <w:rPr>
+          <w:lang w:val="en-US"/>
+        </w:rPr>
+      </w:pPr>
+      <w:r>
+        <w:rPr>
+          <w:lang w:val="en-US"/>
+        </w:rPr>
+        <w:t>And straightway Jesus constrained his disciples to get into a ship, and to go before him unto the other side, while he sent the multitudes away.</w:t>
+      </w:r>
+    </w:p>
+    <w:p>
+      <w:pPr>
+        <w:pStyle w:val="ListParagraph"/>
+        <w:numPr>
+          <w:ilvl w:val="0"/>
+          <w:numId w:val="14"/>
+        </w:numPr>
+        <w:rPr>
+          <w:lang w:val="en-US"/>
+        </w:rPr>
+      </w:pPr>
+      <w:r>
+        <w:rPr>
+          <w:lang w:val="en-US"/>
+        </w:rPr>
+        <w:t xml:space="preserve">And when he had sent the multitudes away, he went up into a mountain apart to </w:t>
+      </w:r>
+      <w:proofErr w:type="gramStart"/>
+      <w:r>
+        <w:rPr>
+          <w:lang w:val="en-US"/>
+        </w:rPr>
+        <w:t>pray:</w:t>
+      </w:r>
+      <w:proofErr w:type="gramEnd"/>
+      <w:r>
+        <w:rPr>
+          <w:lang w:val="en-US"/>
+        </w:rPr>
+        <w:t xml:space="preserve"> and when the evening was come, he was there alone.</w:t>
+      </w:r>
+    </w:p>
+    <w:p>
+      <w:pPr>
+        <w:pStyle w:val="ListParagraph"/>
+        <w:numPr>
+          <w:ilvl w:val="0"/>
+          <w:numId w:val="14"/>
+        </w:numPr>
+        <w:rPr>
+          <w:lang w:val="en-US"/>
+        </w:rPr>
+      </w:pPr>
+      <w:r>
+        <w:rPr>
+          <w:lang w:val="en-US"/>
+        </w:rPr>
+        <w:t>But the ship was now in the midst of the sea, tossed with waves: for the wind was contrary.</w:t>
+      </w:r>
+    </w:p>
+    <w:p>
+      <w:pPr>
+        <w:pStyle w:val="ListParagraph"/>
+        <w:numPr>
+          <w:ilvl w:val="0"/>
+          <w:numId w:val="14"/>
+        </w:numPr>
+        <w:rPr>
+          <w:lang w:val="en-US"/>
+        </w:rPr>
+      </w:pPr>
+      <w:r>
+        <w:rPr>
+          <w:lang w:val="en-US"/>
+        </w:rPr>
+        <w:t>And in the fourth watch of the night Jesus went unto them, walking on the sea.</w:t>
+      </w:r>
+    </w:p>
+    <w:p>
+      <w:pPr>
+        <w:pStyle w:val="ListParagraph"/>
+        <w:numPr>
+          <w:ilvl w:val="0"/>
+          <w:numId w:val="14"/>
+        </w:numPr>
+        <w:rPr>
+          <w:lang w:val="en-US"/>
+        </w:rPr>
+      </w:pPr>
+      <w:r>
+        <w:rPr>
+          <w:lang w:val="en-US"/>
+        </w:rPr>
+        <w:t xml:space="preserve">And when the disciples saw him walking on the sea, they were troubled, saying, </w:t>
+      </w:r>
+      <w:proofErr w:type="gramStart"/>
+      <w:r>
+        <w:rPr>
+          <w:lang w:val="en-US"/>
+        </w:rPr>
+        <w:t>It</w:t>
+      </w:r>
+      <w:proofErr w:type="gramEnd"/>
+      <w:r>
+        <w:rPr>
+          <w:lang w:val="en-US"/>
+        </w:rPr>
+        <w:t xml:space="preserve"> is a spirit; and they cried out for fear.</w:t>
+      </w:r>
+    </w:p>
+    <w:p>
+      <w:pPr>
+        <w:pStyle w:val="ListParagraph"/>
+        <w:numPr>
+          <w:ilvl w:val="0"/>
+          <w:numId w:val="14"/>
+        </w:numPr>
+        <w:rPr>
+          <w:lang w:val="en-US"/>
+        </w:rPr>
+      </w:pPr>
+      <w:r>
+        <w:rPr>
+          <w:lang w:val="en-US"/>
+        </w:rPr>
+        <w:t xml:space="preserve">But straightway Jesus </w:t>
+      </w:r>
+      <w:proofErr w:type="spellStart"/>
+      <w:r>
+        <w:rPr>
+          <w:lang w:val="en-US"/>
+        </w:rPr>
+        <w:t>spake</w:t>
+      </w:r>
+      <w:proofErr w:type="spellEnd"/>
+      <w:r>
+        <w:rPr>
+          <w:lang w:val="en-US"/>
+        </w:rPr>
+        <w:t xml:space="preserve"> unto them, saying, </w:t>
+      </w:r>
+      <w:proofErr w:type="gramStart"/>
+      <w:r>
+        <w:rPr>
+          <w:lang w:val="en-US"/>
+        </w:rPr>
+        <w:t>Be</w:t>
+      </w:r>
+      <w:proofErr w:type="gramEnd"/>
+      <w:r>
+        <w:rPr>
+          <w:lang w:val="en-US"/>
+        </w:rPr>
+        <w:t xml:space="preserve"> of good cheer; it is I; be not afraid.</w:t>
+      </w:r>
+    </w:p>
+    <w:p>
+      <w:pPr>
+        <w:pStyle w:val="ListParagraph"/>
+        <w:numPr>
+          <w:ilvl w:val="0"/>
+          <w:numId w:val="14"/>
+        </w:numPr>
+        <w:rPr>
+          <w:lang w:val="en-US"/>
+        </w:rPr>
+      </w:pPr>
+      <w:r>
+        <w:rPr>
+          <w:lang w:val="en-US"/>
+        </w:rPr>
+        <w:t xml:space="preserve">And Peter answered him and said, Lord, if it </w:t>
+      </w:r>
+      <w:proofErr w:type="gramStart"/>
+      <w:r>
+        <w:rPr>
+          <w:lang w:val="en-US"/>
+        </w:rPr>
+        <w:t>be</w:t>
+      </w:r>
+      <w:proofErr w:type="gramEnd"/>
+      <w:r>
+        <w:rPr>
+          <w:lang w:val="en-US"/>
+        </w:rPr>
+        <w:t xml:space="preserve"> thou bid me come unto thee on the water.</w:t>
+      </w:r>
+    </w:p>
+    <w:p>
+      <w:pPr>
+        <w:pStyle w:val="ListParagraph"/>
+        <w:numPr>
+          <w:ilvl w:val="0"/>
+          <w:numId w:val="14"/>
+        </w:numPr>
+        <w:rPr>
+          <w:lang w:val="en-US"/>
+        </w:rPr>
+      </w:pPr>
+      <w:r>
+        <w:rPr>
+          <w:lang w:val="en-US"/>
+        </w:rPr>
+        <w:t>And he said, Come. And when Peter was come down out of the ship, he walked on the water, to go to Jesus.</w:t>
+      </w:r>
+    </w:p>
+    <w:p>
+      <w:pPr>
+        <w:pStyle w:val="ListParagraph"/>
+        <w:numPr>
+          <w:ilvl w:val="0"/>
+          <w:numId w:val="14"/>
+        </w:numPr>
+        <w:rPr>
+          <w:lang w:val="en-US"/>
+        </w:rPr>
+      </w:pPr>
+      <w:r>
+        <w:rPr>
+          <w:lang w:val="en-US"/>
+        </w:rPr>
+        <w:t>But when he saw the wind boisterous, he was afraid; and beginning to sink, he cried, saying, Lord, save me.</w:t>
+      </w:r>
+    </w:p>
+    <w:p>
+      <w:pPr>
+        <w:pStyle w:val="ListParagraph"/>
+        <w:numPr>
+          <w:ilvl w:val="0"/>
+          <w:numId w:val="14"/>
+        </w:numPr>
+        <w:rPr>
+          <w:lang w:val="en-US"/>
+        </w:rPr>
+      </w:pPr>
+      <w:r>
+        <w:rPr>
+          <w:lang w:val="en-US"/>
+        </w:rPr>
+        <w:t>And immediately Jesus stretched forth his hand, and caught him, and said unto him, O thou of little faith, wherefore didst thou doubt?</w:t>
+      </w:r>
+    </w:p>
+    <w:p>
+      <w:pPr>
+        <w:pStyle w:val="ListParagraph"/>
+        <w:numPr>
+          <w:ilvl w:val="0"/>
+          <w:numId w:val="14"/>
+        </w:numPr>
+        <w:rPr>
+          <w:lang w:val="en-US"/>
+        </w:rPr>
+      </w:pPr>
+      <w:r>
+        <w:rPr>
+          <w:lang w:val="en-US"/>
+        </w:rPr>
+        <w:t>And when they were come into the ship, the wind ceased.</w:t>
+      </w:r>
+    </w:p>
+    <w:p>
+      <w:pPr>
+        <w:pStyle w:val="ListParagraph"/>
+        <w:numPr>
+          <w:ilvl w:val="0"/>
+          <w:numId w:val="14"/>
+        </w:numPr>
+        <w:rPr>
+          <w:lang w:val="en-US"/>
+        </w:rPr>
+      </w:pPr>
+      <w:r>
+        <w:rPr>
+          <w:lang w:val="en-US"/>
+        </w:rPr>
+        <w:t>Then they that were in the ship came and worshipped him, saying, Of a truth thou art the Son of God.</w:t>
+      </w:r>
+    </w:p>
+    <w:p>
+      <w:pPr>
+        <w:pStyle w:val="ListParagraph"/>
+        <w:numPr>
+          <w:ilvl w:val="0"/>
+          <w:numId w:val="14"/>
+        </w:numPr>
+        <w:rPr>
+          <w:lang w:val="en-US"/>
+        </w:rPr>
+      </w:pPr>
+      <w:r>
+        <w:rPr>
+          <w:lang w:val="en-US"/>
+        </w:rPr>
+        <w:t>And when they were gone over, they came into the land of Gennesaret.</w:t>
+      </w:r>
+    </w:p>
+    <w:p>
+      <w:pPr>
+        <w:pStyle w:val="ListParagraph"/>
+        <w:numPr>
+          <w:ilvl w:val="0"/>
+          <w:numId w:val="14"/>
+        </w:numPr>
+        <w:rPr>
+          <w:lang w:val="en-US"/>
+        </w:rPr>
+      </w:pPr>
+      <w:r>
+        <w:rPr>
+          <w:lang w:val="en-US"/>
+        </w:rPr>
+        <w:t>And when the men of that place had knowledge of him, they sent out into all that country round about, and brought unto him all that were diseased;</w:t>
+      </w:r>
+    </w:p>
+    <w:p>
+      <w:pPr>
+        <w:pStyle w:val="ListParagraph"/>
+        <w:numPr>
+          <w:ilvl w:val="0"/>
+          <w:numId w:val="14"/>
+        </w:numPr>
+        <w:rPr>
+          <w:lang w:val="en-US"/>
+        </w:rPr>
+      </w:pPr>
+      <w:r>
+        <w:rPr>
+          <w:lang w:val="en-US"/>
+        </w:rPr>
+        <w:t>And besought him that they might only touch the hem of his garment: and as many as touched were made perfectly whole.</w:t>
+      </w:r>
+    </w:p>
+    <w:p>
+      <w:pPr>
+        <w:rPr>
+          <w:lang w:val="en-US"/>
+        </w:rPr>
+      </w:pPr>
+    </w:p>
+    <w:p>
+      <w:pPr>
+        <w:rPr>
+          <w:lang w:val="en-US"/>
+        </w:rPr>
+      </w:pPr>
+      <w:r>
+        <w:rPr>
+          <w:lang w:val="en-US"/>
+        </w:rPr>
+        <w:t>Matthew Ch15</w:t>
+      </w:r>
+    </w:p>
+    <w:p>
+      <w:pPr>
+        <w:rPr>
+          <w:lang w:val="en-US"/>
+        </w:rPr>
+      </w:pPr>
       <w:bookmarkStart w:id="0" w:name="_GoBack"/>
       <w:bookmarkEnd w:id="0"/>
     </w:p>
@@ -11482,9 +14097,9 @@
     </w:lvl>
   </w:abstractNum>
   <w:abstractNum w:abstractNumId="1" w15:restartNumberingAfterBreak="0">
-    <w:nsid w:val="17C80E37"/>
+    <w:nsid w:val="0CEB36C9"/>
     <w:multiLevelType w:val="hybridMultilevel"/>
-    <w:tmpl w:val="31341660"/>
+    <w:tmpl w:val="BA2254D6"/>
     <w:lvl w:ilvl="0" w:tplc="0809000F">
       <w:start w:val="1"/>
       <w:numFmt w:val="decimal"/>
@@ -11571,9 +14186,9 @@
     </w:lvl>
   </w:abstractNum>
   <w:abstractNum w:abstractNumId="2" w15:restartNumberingAfterBreak="0">
-    <w:nsid w:val="229D0DB6"/>
+    <w:nsid w:val="17C80E37"/>
     <w:multiLevelType w:val="hybridMultilevel"/>
-    <w:tmpl w:val="32DEC344"/>
+    <w:tmpl w:val="31341660"/>
     <w:lvl w:ilvl="0" w:tplc="0809000F">
       <w:start w:val="1"/>
       <w:numFmt w:val="decimal"/>
@@ -11660,9 +14275,9 @@
     </w:lvl>
   </w:abstractNum>
   <w:abstractNum w:abstractNumId="3" w15:restartNumberingAfterBreak="0">
-    <w:nsid w:val="266A7A48"/>
+    <w:nsid w:val="229D0DB6"/>
     <w:multiLevelType w:val="hybridMultilevel"/>
-    <w:tmpl w:val="559CB9D2"/>
+    <w:tmpl w:val="32DEC344"/>
     <w:lvl w:ilvl="0" w:tplc="0809000F">
       <w:start w:val="1"/>
       <w:numFmt w:val="decimal"/>
@@ -11749,9 +14364,9 @@
     </w:lvl>
   </w:abstractNum>
   <w:abstractNum w:abstractNumId="4" w15:restartNumberingAfterBreak="0">
-    <w:nsid w:val="41523B05"/>
+    <w:nsid w:val="266A7A48"/>
     <w:multiLevelType w:val="hybridMultilevel"/>
-    <w:tmpl w:val="C2B2B084"/>
+    <w:tmpl w:val="559CB9D2"/>
     <w:lvl w:ilvl="0" w:tplc="0809000F">
       <w:start w:val="1"/>
       <w:numFmt w:val="decimal"/>
@@ -11838,9 +14453,9 @@
     </w:lvl>
   </w:abstractNum>
   <w:abstractNum w:abstractNumId="5" w15:restartNumberingAfterBreak="0">
-    <w:nsid w:val="54D4182A"/>
+    <w:nsid w:val="41523B05"/>
     <w:multiLevelType w:val="hybridMultilevel"/>
-    <w:tmpl w:val="14DCA25E"/>
+    <w:tmpl w:val="C2B2B084"/>
     <w:lvl w:ilvl="0" w:tplc="0809000F">
       <w:start w:val="1"/>
       <w:numFmt w:val="decimal"/>
@@ -11927,9 +14542,9 @@
     </w:lvl>
   </w:abstractNum>
   <w:abstractNum w:abstractNumId="6" w15:restartNumberingAfterBreak="0">
-    <w:nsid w:val="57F048E3"/>
+    <w:nsid w:val="54D4182A"/>
     <w:multiLevelType w:val="hybridMultilevel"/>
-    <w:tmpl w:val="FB78D9CA"/>
+    <w:tmpl w:val="14DCA25E"/>
     <w:lvl w:ilvl="0" w:tplc="0809000F">
       <w:start w:val="1"/>
       <w:numFmt w:val="decimal"/>
@@ -12016,9 +14631,9 @@
     </w:lvl>
   </w:abstractNum>
   <w:abstractNum w:abstractNumId="7" w15:restartNumberingAfterBreak="0">
-    <w:nsid w:val="5DFF44E4"/>
+    <w:nsid w:val="57F048E3"/>
     <w:multiLevelType w:val="hybridMultilevel"/>
-    <w:tmpl w:val="5FD86A60"/>
+    <w:tmpl w:val="FB78D9CA"/>
     <w:lvl w:ilvl="0" w:tplc="0809000F">
       <w:start w:val="1"/>
       <w:numFmt w:val="decimal"/>
@@ -12105,9 +14720,9 @@
     </w:lvl>
   </w:abstractNum>
   <w:abstractNum w:abstractNumId="8" w15:restartNumberingAfterBreak="0">
-    <w:nsid w:val="6C8272DF"/>
+    <w:nsid w:val="5DFF44E4"/>
     <w:multiLevelType w:val="hybridMultilevel"/>
-    <w:tmpl w:val="E592D806"/>
+    <w:tmpl w:val="5FD86A60"/>
     <w:lvl w:ilvl="0" w:tplc="0809000F">
       <w:start w:val="1"/>
       <w:numFmt w:val="decimal"/>
@@ -12194,9 +14809,9 @@
     </w:lvl>
   </w:abstractNum>
   <w:abstractNum w:abstractNumId="9" w15:restartNumberingAfterBreak="0">
-    <w:nsid w:val="6CC054DE"/>
+    <w:nsid w:val="6C8272DF"/>
     <w:multiLevelType w:val="hybridMultilevel"/>
-    <w:tmpl w:val="DAA8F05C"/>
+    <w:tmpl w:val="E592D806"/>
     <w:lvl w:ilvl="0" w:tplc="0809000F">
       <w:start w:val="1"/>
       <w:numFmt w:val="decimal"/>
@@ -12283,9 +14898,9 @@
     </w:lvl>
   </w:abstractNum>
   <w:abstractNum w:abstractNumId="10" w15:restartNumberingAfterBreak="0">
-    <w:nsid w:val="6DD54D14"/>
+    <w:nsid w:val="6CC054DE"/>
     <w:multiLevelType w:val="hybridMultilevel"/>
-    <w:tmpl w:val="758865D8"/>
+    <w:tmpl w:val="DAA8F05C"/>
     <w:lvl w:ilvl="0" w:tplc="0809000F">
       <w:start w:val="1"/>
       <w:numFmt w:val="decimal"/>
@@ -12372,9 +14987,9 @@
     </w:lvl>
   </w:abstractNum>
   <w:abstractNum w:abstractNumId="11" w15:restartNumberingAfterBreak="0">
-    <w:nsid w:val="6F8A445C"/>
+    <w:nsid w:val="6DD54D14"/>
     <w:multiLevelType w:val="hybridMultilevel"/>
-    <w:tmpl w:val="177662CE"/>
+    <w:tmpl w:val="758865D8"/>
     <w:lvl w:ilvl="0" w:tplc="0809000F">
       <w:start w:val="1"/>
       <w:numFmt w:val="decimal"/>
@@ -12460,41 +15075,225 @@
       </w:pPr>
     </w:lvl>
   </w:abstractNum>
+  <w:abstractNum w:abstractNumId="12" w15:restartNumberingAfterBreak="0">
+    <w:nsid w:val="6F8A445C"/>
+    <w:multiLevelType w:val="hybridMultilevel"/>
+    <w:tmpl w:val="177662CE"/>
+    <w:lvl w:ilvl="0" w:tplc="0809000F">
+      <w:start w:val="1"/>
+      <w:numFmt w:val="decimal"/>
+      <w:lvlText w:val="%1."/>
+      <w:lvlJc w:val="left"/>
+      <w:pPr>
+        <w:ind w:left="720" w:hanging="360"/>
+      </w:pPr>
+      <w:rPr>
+        <w:rFonts w:hint="default"/>
+      </w:rPr>
+    </w:lvl>
+    <w:lvl w:ilvl="1" w:tplc="08090019" w:tentative="1">
+      <w:start w:val="1"/>
+      <w:numFmt w:val="lowerLetter"/>
+      <w:lvlText w:val="%2."/>
+      <w:lvlJc w:val="left"/>
+      <w:pPr>
+        <w:ind w:left="1440" w:hanging="360"/>
+      </w:pPr>
+    </w:lvl>
+    <w:lvl w:ilvl="2" w:tplc="0809001B" w:tentative="1">
+      <w:start w:val="1"/>
+      <w:numFmt w:val="lowerRoman"/>
+      <w:lvlText w:val="%3."/>
+      <w:lvlJc w:val="right"/>
+      <w:pPr>
+        <w:ind w:left="2160" w:hanging="180"/>
+      </w:pPr>
+    </w:lvl>
+    <w:lvl w:ilvl="3" w:tplc="0809000F" w:tentative="1">
+      <w:start w:val="1"/>
+      <w:numFmt w:val="decimal"/>
+      <w:lvlText w:val="%4."/>
+      <w:lvlJc w:val="left"/>
+      <w:pPr>
+        <w:ind w:left="2880" w:hanging="360"/>
+      </w:pPr>
+    </w:lvl>
+    <w:lvl w:ilvl="4" w:tplc="08090019" w:tentative="1">
+      <w:start w:val="1"/>
+      <w:numFmt w:val="lowerLetter"/>
+      <w:lvlText w:val="%5."/>
+      <w:lvlJc w:val="left"/>
+      <w:pPr>
+        <w:ind w:left="3600" w:hanging="360"/>
+      </w:pPr>
+    </w:lvl>
+    <w:lvl w:ilvl="5" w:tplc="0809001B" w:tentative="1">
+      <w:start w:val="1"/>
+      <w:numFmt w:val="lowerRoman"/>
+      <w:lvlText w:val="%6."/>
+      <w:lvlJc w:val="right"/>
+      <w:pPr>
+        <w:ind w:left="4320" w:hanging="180"/>
+      </w:pPr>
+    </w:lvl>
+    <w:lvl w:ilvl="6" w:tplc="0809000F" w:tentative="1">
+      <w:start w:val="1"/>
+      <w:numFmt w:val="decimal"/>
+      <w:lvlText w:val="%7."/>
+      <w:lvlJc w:val="left"/>
+      <w:pPr>
+        <w:ind w:left="5040" w:hanging="360"/>
+      </w:pPr>
+    </w:lvl>
+    <w:lvl w:ilvl="7" w:tplc="08090019" w:tentative="1">
+      <w:start w:val="1"/>
+      <w:numFmt w:val="lowerLetter"/>
+      <w:lvlText w:val="%8."/>
+      <w:lvlJc w:val="left"/>
+      <w:pPr>
+        <w:ind w:left="5760" w:hanging="360"/>
+      </w:pPr>
+    </w:lvl>
+    <w:lvl w:ilvl="8" w:tplc="0809001B" w:tentative="1">
+      <w:start w:val="1"/>
+      <w:numFmt w:val="lowerRoman"/>
+      <w:lvlText w:val="%9."/>
+      <w:lvlJc w:val="right"/>
+      <w:pPr>
+        <w:ind w:left="6480" w:hanging="180"/>
+      </w:pPr>
+    </w:lvl>
+  </w:abstractNum>
+  <w:abstractNum w:abstractNumId="13" w15:restartNumberingAfterBreak="0">
+    <w:nsid w:val="7D5155DB"/>
+    <w:multiLevelType w:val="hybridMultilevel"/>
+    <w:tmpl w:val="949839BA"/>
+    <w:lvl w:ilvl="0" w:tplc="0809000F">
+      <w:start w:val="1"/>
+      <w:numFmt w:val="decimal"/>
+      <w:lvlText w:val="%1."/>
+      <w:lvlJc w:val="left"/>
+      <w:pPr>
+        <w:ind w:left="720" w:hanging="360"/>
+      </w:pPr>
+      <w:rPr>
+        <w:rFonts w:hint="default"/>
+      </w:rPr>
+    </w:lvl>
+    <w:lvl w:ilvl="1" w:tplc="08090019" w:tentative="1">
+      <w:start w:val="1"/>
+      <w:numFmt w:val="lowerLetter"/>
+      <w:lvlText w:val="%2."/>
+      <w:lvlJc w:val="left"/>
+      <w:pPr>
+        <w:ind w:left="1440" w:hanging="360"/>
+      </w:pPr>
+    </w:lvl>
+    <w:lvl w:ilvl="2" w:tplc="0809001B" w:tentative="1">
+      <w:start w:val="1"/>
+      <w:numFmt w:val="lowerRoman"/>
+      <w:lvlText w:val="%3."/>
+      <w:lvlJc w:val="right"/>
+      <w:pPr>
+        <w:ind w:left="2160" w:hanging="180"/>
+      </w:pPr>
+    </w:lvl>
+    <w:lvl w:ilvl="3" w:tplc="0809000F" w:tentative="1">
+      <w:start w:val="1"/>
+      <w:numFmt w:val="decimal"/>
+      <w:lvlText w:val="%4."/>
+      <w:lvlJc w:val="left"/>
+      <w:pPr>
+        <w:ind w:left="2880" w:hanging="360"/>
+      </w:pPr>
+    </w:lvl>
+    <w:lvl w:ilvl="4" w:tplc="08090019" w:tentative="1">
+      <w:start w:val="1"/>
+      <w:numFmt w:val="lowerLetter"/>
+      <w:lvlText w:val="%5."/>
+      <w:lvlJc w:val="left"/>
+      <w:pPr>
+        <w:ind w:left="3600" w:hanging="360"/>
+      </w:pPr>
+    </w:lvl>
+    <w:lvl w:ilvl="5" w:tplc="0809001B" w:tentative="1">
+      <w:start w:val="1"/>
+      <w:numFmt w:val="lowerRoman"/>
+      <w:lvlText w:val="%6."/>
+      <w:lvlJc w:val="right"/>
+      <w:pPr>
+        <w:ind w:left="4320" w:hanging="180"/>
+      </w:pPr>
+    </w:lvl>
+    <w:lvl w:ilvl="6" w:tplc="0809000F" w:tentative="1">
+      <w:start w:val="1"/>
+      <w:numFmt w:val="decimal"/>
+      <w:lvlText w:val="%7."/>
+      <w:lvlJc w:val="left"/>
+      <w:pPr>
+        <w:ind w:left="5040" w:hanging="360"/>
+      </w:pPr>
+    </w:lvl>
+    <w:lvl w:ilvl="7" w:tplc="08090019" w:tentative="1">
+      <w:start w:val="1"/>
+      <w:numFmt w:val="lowerLetter"/>
+      <w:lvlText w:val="%8."/>
+      <w:lvlJc w:val="left"/>
+      <w:pPr>
+        <w:ind w:left="5760" w:hanging="360"/>
+      </w:pPr>
+    </w:lvl>
+    <w:lvl w:ilvl="8" w:tplc="0809001B" w:tentative="1">
+      <w:start w:val="1"/>
+      <w:numFmt w:val="lowerRoman"/>
+      <w:lvlText w:val="%9."/>
+      <w:lvlJc w:val="right"/>
+      <w:pPr>
+        <w:ind w:left="6480" w:hanging="180"/>
+      </w:pPr>
+    </w:lvl>
+  </w:abstractNum>
   <w:num w:numId="1">
-    <w:abstractNumId w:val="7"/>
+    <w:abstractNumId w:val="8"/>
   </w:num>
   <w:num w:numId="2">
-    <w:abstractNumId w:val="8"/>
+    <w:abstractNumId w:val="9"/>
   </w:num>
   <w:num w:numId="3">
-    <w:abstractNumId w:val="1"/>
+    <w:abstractNumId w:val="2"/>
   </w:num>
   <w:num w:numId="4">
-    <w:abstractNumId w:val="4"/>
+    <w:abstractNumId w:val="5"/>
   </w:num>
   <w:num w:numId="5">
     <w:abstractNumId w:val="0"/>
   </w:num>
   <w:num w:numId="6">
+    <w:abstractNumId w:val="12"/>
+  </w:num>
+  <w:num w:numId="7">
+    <w:abstractNumId w:val="6"/>
+  </w:num>
+  <w:num w:numId="8">
+    <w:abstractNumId w:val="7"/>
+  </w:num>
+  <w:num w:numId="9">
+    <w:abstractNumId w:val="3"/>
+  </w:num>
+  <w:num w:numId="10">
+    <w:abstractNumId w:val="10"/>
+  </w:num>
+  <w:num w:numId="11">
+    <w:abstractNumId w:val="4"/>
+  </w:num>
+  <w:num w:numId="12">
     <w:abstractNumId w:val="11"/>
   </w:num>
-  <w:num w:numId="7">
-    <w:abstractNumId w:val="5"/>
+  <w:num w:numId="13">
+    <w:abstractNumId w:val="1"/>
   </w:num>
-  <w:num w:numId="8">
-    <w:abstractNumId w:val="6"/>
-  </w:num>
-  <w:num w:numId="9">
-    <w:abstractNumId w:val="2"/>
-  </w:num>
-  <w:num w:numId="10">
-    <w:abstractNumId w:val="9"/>
-  </w:num>
-  <w:num w:numId="11">
-    <w:abstractNumId w:val="3"/>
-  </w:num>
-  <w:num w:numId="12">
-    <w:abstractNumId w:val="10"/>
+  <w:num w:numId="14">
+    <w:abstractNumId w:val="13"/>
   </w:num>
 </w:numbering>
 </file>

</xml_diff>

<commit_message>
Add Matthew Ch15 and Ch16
</commit_message>
<xml_diff>
--- a/Matthew.docx
+++ b/Matthew.docx
@@ -13992,8 +13992,2029 @@
           <w:lang w:val="en-US"/>
         </w:rPr>
       </w:pPr>
+    </w:p>
+    <w:p>
+      <w:pPr>
+        <w:pStyle w:val="ListParagraph"/>
+        <w:numPr>
+          <w:ilvl w:val="0"/>
+          <w:numId w:val="15"/>
+        </w:numPr>
+        <w:rPr>
+          <w:lang w:val="en-US"/>
+        </w:rPr>
+      </w:pPr>
+      <w:r>
+        <w:rPr>
+          <w:lang w:val="en-US"/>
+        </w:rPr>
+        <w:t xml:space="preserve">Then came to Jesus scribes and Pharisees, which were of Jerusalem, saying, </w:t>
+      </w:r>
+    </w:p>
+    <w:p>
+      <w:pPr>
+        <w:pStyle w:val="ListParagraph"/>
+        <w:numPr>
+          <w:ilvl w:val="0"/>
+          <w:numId w:val="15"/>
+        </w:numPr>
+        <w:rPr>
+          <w:lang w:val="en-US"/>
+        </w:rPr>
+      </w:pPr>
+      <w:r>
+        <w:rPr>
+          <w:lang w:val="en-US"/>
+        </w:rPr>
+        <w:t>Why do thy disciples transgress the tradition of the elders? For they wash not their hands when they eat bread.</w:t>
+      </w:r>
+    </w:p>
+    <w:p>
+      <w:pPr>
+        <w:pStyle w:val="ListParagraph"/>
+        <w:numPr>
+          <w:ilvl w:val="0"/>
+          <w:numId w:val="15"/>
+        </w:numPr>
+        <w:rPr>
+          <w:lang w:val="en-US"/>
+        </w:rPr>
+      </w:pPr>
+      <w:r>
+        <w:rPr>
+          <w:lang w:val="en-US"/>
+        </w:rPr>
+        <w:t xml:space="preserve">But he answered and said unto them, </w:t>
+      </w:r>
+      <w:proofErr w:type="gramStart"/>
+      <w:r>
+        <w:rPr>
+          <w:lang w:val="en-US"/>
+        </w:rPr>
+        <w:t>Why</w:t>
+      </w:r>
+      <w:proofErr w:type="gramEnd"/>
+      <w:r>
+        <w:rPr>
+          <w:lang w:val="en-US"/>
+        </w:rPr>
+        <w:t xml:space="preserve"> do ye also transgress the commandment of God by your tradition?</w:t>
+      </w:r>
+    </w:p>
+    <w:p>
+      <w:pPr>
+        <w:pStyle w:val="ListParagraph"/>
+        <w:numPr>
+          <w:ilvl w:val="0"/>
+          <w:numId w:val="15"/>
+        </w:numPr>
+        <w:rPr>
+          <w:lang w:val="en-US"/>
+        </w:rPr>
+      </w:pPr>
+      <w:r>
+        <w:rPr>
+          <w:lang w:val="en-US"/>
+        </w:rPr>
+        <w:t xml:space="preserve">For God commanded, saying, </w:t>
+      </w:r>
+      <w:proofErr w:type="spellStart"/>
+      <w:r>
+        <w:rPr>
+          <w:lang w:val="en-US"/>
+        </w:rPr>
+        <w:t>Honour</w:t>
+      </w:r>
+      <w:proofErr w:type="spellEnd"/>
+      <w:r>
+        <w:rPr>
+          <w:lang w:val="en-US"/>
+        </w:rPr>
+        <w:t xml:space="preserve"> thy father and mother: and, He that </w:t>
+      </w:r>
+      <w:proofErr w:type="spellStart"/>
+      <w:r>
+        <w:rPr>
+          <w:lang w:val="en-US"/>
+        </w:rPr>
+        <w:t>curseth</w:t>
+      </w:r>
+      <w:proofErr w:type="spellEnd"/>
+      <w:r>
+        <w:rPr>
+          <w:lang w:val="en-US"/>
+        </w:rPr>
+        <w:t xml:space="preserve"> father or mother, let him die the death.</w:t>
+      </w:r>
+    </w:p>
+    <w:p>
+      <w:pPr>
+        <w:pStyle w:val="ListParagraph"/>
+        <w:numPr>
+          <w:ilvl w:val="0"/>
+          <w:numId w:val="15"/>
+        </w:numPr>
+        <w:rPr>
+          <w:lang w:val="en-US"/>
+        </w:rPr>
+      </w:pPr>
+      <w:r>
+        <w:rPr>
+          <w:lang w:val="en-US"/>
+        </w:rPr>
+        <w:lastRenderedPageBreak/>
+        <w:t xml:space="preserve">But ye say, </w:t>
+      </w:r>
+      <w:proofErr w:type="gramStart"/>
+      <w:r>
+        <w:rPr>
+          <w:lang w:val="en-US"/>
+        </w:rPr>
+        <w:t>Whosoever</w:t>
+      </w:r>
+      <w:proofErr w:type="gramEnd"/>
+      <w:r>
+        <w:rPr>
+          <w:lang w:val="en-US"/>
+        </w:rPr>
+        <w:t xml:space="preserve"> shall say to his father or his mother, It is a gift, by whatsoever thou </w:t>
+      </w:r>
+      <w:proofErr w:type="spellStart"/>
+      <w:r>
+        <w:rPr>
+          <w:lang w:val="en-US"/>
+        </w:rPr>
+        <w:t>mightest</w:t>
+      </w:r>
+      <w:proofErr w:type="spellEnd"/>
+      <w:r>
+        <w:rPr>
+          <w:lang w:val="en-US"/>
+        </w:rPr>
+        <w:t xml:space="preserve"> be profited by me;</w:t>
+      </w:r>
+    </w:p>
+    <w:p>
+      <w:pPr>
+        <w:pStyle w:val="ListParagraph"/>
+        <w:numPr>
+          <w:ilvl w:val="0"/>
+          <w:numId w:val="15"/>
+        </w:numPr>
+        <w:rPr>
+          <w:lang w:val="en-US"/>
+        </w:rPr>
+      </w:pPr>
+      <w:r>
+        <w:rPr>
+          <w:lang w:val="en-US"/>
+        </w:rPr>
+        <w:t xml:space="preserve">And </w:t>
+      </w:r>
+      <w:proofErr w:type="spellStart"/>
+      <w:r>
+        <w:rPr>
+          <w:lang w:val="en-US"/>
+        </w:rPr>
+        <w:t>honour</w:t>
+      </w:r>
+      <w:proofErr w:type="spellEnd"/>
+      <w:r>
+        <w:rPr>
+          <w:lang w:val="en-US"/>
+        </w:rPr>
+        <w:t xml:space="preserve"> not his father or his mother, he shall be free. </w:t>
+      </w:r>
+      <w:proofErr w:type="gramStart"/>
+      <w:r>
+        <w:rPr>
+          <w:lang w:val="en-US"/>
+        </w:rPr>
+        <w:t>Thus</w:t>
+      </w:r>
+      <w:proofErr w:type="gramEnd"/>
+      <w:r>
+        <w:rPr>
+          <w:lang w:val="en-US"/>
+        </w:rPr>
+        <w:t xml:space="preserve"> have ye made the commandment of God of none effect by your tradition.</w:t>
+      </w:r>
+    </w:p>
+    <w:p>
+      <w:pPr>
+        <w:pStyle w:val="ListParagraph"/>
+        <w:numPr>
+          <w:ilvl w:val="0"/>
+          <w:numId w:val="15"/>
+        </w:numPr>
+        <w:rPr>
+          <w:lang w:val="en-US"/>
+        </w:rPr>
+      </w:pPr>
+      <w:r>
+        <w:rPr>
+          <w:lang w:val="en-US"/>
+        </w:rPr>
+        <w:t>Ye hypocrites, well did Esaias prophesy of you, saying,</w:t>
+      </w:r>
+    </w:p>
+    <w:p>
+      <w:pPr>
+        <w:pStyle w:val="ListParagraph"/>
+        <w:numPr>
+          <w:ilvl w:val="0"/>
+          <w:numId w:val="15"/>
+        </w:numPr>
+        <w:rPr>
+          <w:lang w:val="en-US"/>
+        </w:rPr>
+      </w:pPr>
+      <w:r>
+        <w:rPr>
+          <w:lang w:val="en-US"/>
+        </w:rPr>
+        <w:t xml:space="preserve">This people </w:t>
+      </w:r>
+      <w:proofErr w:type="spellStart"/>
+      <w:r>
+        <w:rPr>
+          <w:lang w:val="en-US"/>
+        </w:rPr>
+        <w:t>draweth</w:t>
+      </w:r>
+      <w:proofErr w:type="spellEnd"/>
+      <w:r>
+        <w:rPr>
+          <w:lang w:val="en-US"/>
+        </w:rPr>
+        <w:t xml:space="preserve"> nigh unto me with their mouth, and </w:t>
+      </w:r>
+      <w:proofErr w:type="spellStart"/>
+      <w:r>
+        <w:rPr>
+          <w:lang w:val="en-US"/>
+        </w:rPr>
+        <w:t>honoureth</w:t>
+      </w:r>
+      <w:proofErr w:type="spellEnd"/>
+      <w:r>
+        <w:rPr>
+          <w:lang w:val="en-US"/>
+        </w:rPr>
+        <w:t xml:space="preserve"> me with their lips; but their heart is far from me.</w:t>
+      </w:r>
+    </w:p>
+    <w:p>
+      <w:pPr>
+        <w:pStyle w:val="ListParagraph"/>
+        <w:numPr>
+          <w:ilvl w:val="0"/>
+          <w:numId w:val="15"/>
+        </w:numPr>
+        <w:rPr>
+          <w:lang w:val="en-US"/>
+        </w:rPr>
+      </w:pPr>
+      <w:r>
+        <w:rPr>
+          <w:lang w:val="en-US"/>
+        </w:rPr>
+        <w:t>But in vain they do worship me, teaching for doctrines the commandments of men.</w:t>
+      </w:r>
+    </w:p>
+    <w:p>
+      <w:pPr>
+        <w:pStyle w:val="ListParagraph"/>
+        <w:numPr>
+          <w:ilvl w:val="0"/>
+          <w:numId w:val="15"/>
+        </w:numPr>
+        <w:rPr>
+          <w:lang w:val="en-US"/>
+        </w:rPr>
+      </w:pPr>
+      <w:r>
+        <w:rPr>
+          <w:lang w:val="en-US"/>
+        </w:rPr>
+        <w:t>And he called the multitude, and said unto them, Hear, and understand:</w:t>
+      </w:r>
+    </w:p>
+    <w:p>
+      <w:pPr>
+        <w:pStyle w:val="ListParagraph"/>
+        <w:numPr>
+          <w:ilvl w:val="0"/>
+          <w:numId w:val="15"/>
+        </w:numPr>
+        <w:rPr>
+          <w:lang w:val="en-US"/>
+        </w:rPr>
+      </w:pPr>
+      <w:r>
+        <w:rPr>
+          <w:lang w:val="en-US"/>
+        </w:rPr>
+        <w:t xml:space="preserve">Not that which </w:t>
+      </w:r>
+      <w:proofErr w:type="spellStart"/>
+      <w:r>
+        <w:rPr>
+          <w:lang w:val="en-US"/>
+        </w:rPr>
+        <w:t>goeth</w:t>
+      </w:r>
+      <w:proofErr w:type="spellEnd"/>
+      <w:r>
+        <w:rPr>
+          <w:lang w:val="en-US"/>
+        </w:rPr>
+        <w:t xml:space="preserve"> into the mouth </w:t>
+      </w:r>
+      <w:proofErr w:type="spellStart"/>
+      <w:r>
+        <w:rPr>
+          <w:lang w:val="en-US"/>
+        </w:rPr>
+        <w:t>defileth</w:t>
+      </w:r>
+      <w:proofErr w:type="spellEnd"/>
+      <w:r>
+        <w:rPr>
+          <w:lang w:val="en-US"/>
+        </w:rPr>
+        <w:t xml:space="preserve"> a man; but that which cometh out of the mouth, this </w:t>
+      </w:r>
+      <w:proofErr w:type="spellStart"/>
+      <w:r>
+        <w:rPr>
+          <w:lang w:val="en-US"/>
+        </w:rPr>
+        <w:t>defileth</w:t>
+      </w:r>
+      <w:proofErr w:type="spellEnd"/>
+      <w:r>
+        <w:rPr>
+          <w:lang w:val="en-US"/>
+        </w:rPr>
+        <w:t xml:space="preserve"> a man.</w:t>
+      </w:r>
+    </w:p>
+    <w:p>
+      <w:pPr>
+        <w:pStyle w:val="ListParagraph"/>
+        <w:numPr>
+          <w:ilvl w:val="0"/>
+          <w:numId w:val="15"/>
+        </w:numPr>
+        <w:rPr>
+          <w:lang w:val="en-US"/>
+        </w:rPr>
+      </w:pPr>
+      <w:r>
+        <w:rPr>
+          <w:lang w:val="en-US"/>
+        </w:rPr>
+        <w:t xml:space="preserve">Then came his disciples, and said unto him, </w:t>
+      </w:r>
+      <w:proofErr w:type="spellStart"/>
+      <w:r>
+        <w:rPr>
+          <w:lang w:val="en-US"/>
+        </w:rPr>
+        <w:t>Knowest</w:t>
+      </w:r>
+      <w:proofErr w:type="spellEnd"/>
+      <w:r>
+        <w:rPr>
+          <w:lang w:val="en-US"/>
+        </w:rPr>
+        <w:t xml:space="preserve"> thou that the Pharisees were offended, after they heard this saying?</w:t>
+      </w:r>
+    </w:p>
+    <w:p>
+      <w:pPr>
+        <w:pStyle w:val="ListParagraph"/>
+        <w:numPr>
+          <w:ilvl w:val="0"/>
+          <w:numId w:val="15"/>
+        </w:numPr>
+        <w:rPr>
+          <w:lang w:val="en-US"/>
+        </w:rPr>
+      </w:pPr>
+      <w:r>
+        <w:rPr>
+          <w:lang w:val="en-US"/>
+        </w:rPr>
+        <w:t xml:space="preserve">But he answered and said, </w:t>
+      </w:r>
+      <w:proofErr w:type="gramStart"/>
+      <w:r>
+        <w:rPr>
+          <w:lang w:val="en-US"/>
+        </w:rPr>
+        <w:t>Every</w:t>
+      </w:r>
+      <w:proofErr w:type="gramEnd"/>
+      <w:r>
+        <w:rPr>
+          <w:lang w:val="en-US"/>
+        </w:rPr>
+        <w:t xml:space="preserve"> plant, which my heavenly Father hath not planted, shall be rooted up.</w:t>
+      </w:r>
+    </w:p>
+    <w:p>
+      <w:pPr>
+        <w:pStyle w:val="ListParagraph"/>
+        <w:numPr>
+          <w:ilvl w:val="0"/>
+          <w:numId w:val="15"/>
+        </w:numPr>
+        <w:rPr>
+          <w:lang w:val="en-US"/>
+        </w:rPr>
+      </w:pPr>
+      <w:r>
+        <w:rPr>
+          <w:lang w:val="en-US"/>
+        </w:rPr>
+        <w:t>Let them alone: they be blind leaders of the blind. And if the blind lead the blind, both shall fall into the ditch.</w:t>
+      </w:r>
+    </w:p>
+    <w:p>
+      <w:pPr>
+        <w:pStyle w:val="ListParagraph"/>
+        <w:numPr>
+          <w:ilvl w:val="0"/>
+          <w:numId w:val="15"/>
+        </w:numPr>
+        <w:rPr>
+          <w:lang w:val="en-US"/>
+        </w:rPr>
+      </w:pPr>
+      <w:r>
+        <w:rPr>
+          <w:lang w:val="en-US"/>
+        </w:rPr>
+        <w:t>Then answered Peter and said unto him, Declare unto us this parable.</w:t>
+      </w:r>
+    </w:p>
+    <w:p>
+      <w:pPr>
+        <w:pStyle w:val="ListParagraph"/>
+        <w:numPr>
+          <w:ilvl w:val="0"/>
+          <w:numId w:val="15"/>
+        </w:numPr>
+        <w:rPr>
+          <w:lang w:val="en-US"/>
+        </w:rPr>
+      </w:pPr>
+      <w:r>
+        <w:rPr>
+          <w:lang w:val="en-US"/>
+        </w:rPr>
+        <w:t xml:space="preserve">And Jesus said, </w:t>
+      </w:r>
+      <w:proofErr w:type="gramStart"/>
+      <w:r>
+        <w:rPr>
+          <w:lang w:val="en-US"/>
+        </w:rPr>
+        <w:t>Are</w:t>
+      </w:r>
+      <w:proofErr w:type="gramEnd"/>
+      <w:r>
+        <w:rPr>
+          <w:lang w:val="en-US"/>
+        </w:rPr>
+        <w:t xml:space="preserve"> ye also yet without understanding?</w:t>
+      </w:r>
+    </w:p>
+    <w:p>
+      <w:pPr>
+        <w:pStyle w:val="ListParagraph"/>
+        <w:numPr>
+          <w:ilvl w:val="0"/>
+          <w:numId w:val="15"/>
+        </w:numPr>
+        <w:rPr>
+          <w:lang w:val="en-US"/>
+        </w:rPr>
+      </w:pPr>
+      <w:r>
+        <w:rPr>
+          <w:lang w:val="en-US"/>
+        </w:rPr>
+        <w:t xml:space="preserve">Do not ye yet understand, that whatsoever </w:t>
+      </w:r>
+      <w:proofErr w:type="spellStart"/>
+      <w:r>
+        <w:rPr>
+          <w:lang w:val="en-US"/>
+        </w:rPr>
+        <w:t>entereth</w:t>
+      </w:r>
+      <w:proofErr w:type="spellEnd"/>
+      <w:r>
+        <w:rPr>
+          <w:lang w:val="en-US"/>
+        </w:rPr>
+        <w:t xml:space="preserve"> in at the mouth </w:t>
+      </w:r>
+      <w:proofErr w:type="spellStart"/>
+      <w:r>
+        <w:rPr>
+          <w:lang w:val="en-US"/>
+        </w:rPr>
+        <w:t>goeth</w:t>
+      </w:r>
+      <w:proofErr w:type="spellEnd"/>
+      <w:r>
+        <w:rPr>
+          <w:lang w:val="en-US"/>
+        </w:rPr>
+        <w:t xml:space="preserve"> into the belly, and is cast out into the draught?</w:t>
+      </w:r>
+    </w:p>
+    <w:p>
+      <w:pPr>
+        <w:pStyle w:val="ListParagraph"/>
+        <w:numPr>
+          <w:ilvl w:val="0"/>
+          <w:numId w:val="15"/>
+        </w:numPr>
+        <w:rPr>
+          <w:lang w:val="en-US"/>
+        </w:rPr>
+      </w:pPr>
+      <w:r>
+        <w:rPr>
+          <w:lang w:val="en-US"/>
+        </w:rPr>
+        <w:t>But those things which proceed out of the mouth come forth from the heart; and they defile the man.</w:t>
+      </w:r>
+    </w:p>
+    <w:p>
+      <w:pPr>
+        <w:pStyle w:val="ListParagraph"/>
+        <w:numPr>
+          <w:ilvl w:val="0"/>
+          <w:numId w:val="15"/>
+        </w:numPr>
+        <w:rPr>
+          <w:lang w:val="en-US"/>
+        </w:rPr>
+      </w:pPr>
+      <w:r>
+        <w:rPr>
+          <w:lang w:val="en-US"/>
+        </w:rPr>
+        <w:t xml:space="preserve">For out of the heart proceed </w:t>
+      </w:r>
+      <w:proofErr w:type="spellStart"/>
+      <w:r>
+        <w:rPr>
+          <w:lang w:val="en-US"/>
+        </w:rPr>
+        <w:t>evil</w:t>
+      </w:r>
+      <w:proofErr w:type="spellEnd"/>
+      <w:r>
+        <w:rPr>
+          <w:lang w:val="en-US"/>
+        </w:rPr>
+        <w:t xml:space="preserve"> thoughts, murders, adulteries, fornications, thefts, false witness, blasphemies:</w:t>
+      </w:r>
+    </w:p>
+    <w:p>
+      <w:pPr>
+        <w:pStyle w:val="ListParagraph"/>
+        <w:numPr>
+          <w:ilvl w:val="0"/>
+          <w:numId w:val="15"/>
+        </w:numPr>
+        <w:rPr>
+          <w:lang w:val="en-US"/>
+        </w:rPr>
+      </w:pPr>
+      <w:r>
+        <w:rPr>
+          <w:lang w:val="en-US"/>
+        </w:rPr>
+        <w:t xml:space="preserve">These are the things which defile a man: but to eat with </w:t>
+      </w:r>
+      <w:proofErr w:type="spellStart"/>
+      <w:r>
+        <w:rPr>
+          <w:lang w:val="en-US"/>
+        </w:rPr>
+        <w:t>unwashen</w:t>
+      </w:r>
+      <w:proofErr w:type="spellEnd"/>
+      <w:r>
+        <w:rPr>
+          <w:lang w:val="en-US"/>
+        </w:rPr>
+        <w:t xml:space="preserve"> hands </w:t>
+      </w:r>
+      <w:proofErr w:type="spellStart"/>
+      <w:r>
+        <w:rPr>
+          <w:lang w:val="en-US"/>
+        </w:rPr>
+        <w:t>defileth</w:t>
+      </w:r>
+      <w:proofErr w:type="spellEnd"/>
+      <w:r>
+        <w:rPr>
+          <w:lang w:val="en-US"/>
+        </w:rPr>
+        <w:t xml:space="preserve"> not a man.</w:t>
+      </w:r>
+    </w:p>
+    <w:p>
+      <w:pPr>
+        <w:pStyle w:val="ListParagraph"/>
+        <w:numPr>
+          <w:ilvl w:val="0"/>
+          <w:numId w:val="15"/>
+        </w:numPr>
+        <w:rPr>
+          <w:lang w:val="en-US"/>
+        </w:rPr>
+      </w:pPr>
+      <w:r>
+        <w:rPr>
+          <w:lang w:val="en-US"/>
+        </w:rPr>
+        <w:t xml:space="preserve">The Jesus went </w:t>
+      </w:r>
+      <w:proofErr w:type="gramStart"/>
+      <w:r>
+        <w:rPr>
+          <w:lang w:val="en-US"/>
+        </w:rPr>
+        <w:t>thence, and</w:t>
+      </w:r>
+      <w:proofErr w:type="gramEnd"/>
+      <w:r>
+        <w:rPr>
+          <w:lang w:val="en-US"/>
+        </w:rPr>
+        <w:t xml:space="preserve"> departed into the coasts of </w:t>
+      </w:r>
+      <w:proofErr w:type="spellStart"/>
+      <w:r>
+        <w:rPr>
+          <w:lang w:val="en-US"/>
+        </w:rPr>
+        <w:t>Tyre</w:t>
+      </w:r>
+      <w:proofErr w:type="spellEnd"/>
+      <w:r>
+        <w:rPr>
+          <w:lang w:val="en-US"/>
+        </w:rPr>
+        <w:t xml:space="preserve"> and Sidon.</w:t>
+      </w:r>
+    </w:p>
+    <w:p>
+      <w:pPr>
+        <w:pStyle w:val="ListParagraph"/>
+        <w:numPr>
+          <w:ilvl w:val="0"/>
+          <w:numId w:val="15"/>
+        </w:numPr>
+        <w:rPr>
+          <w:lang w:val="en-US"/>
+        </w:rPr>
+      </w:pPr>
+      <w:r>
+        <w:rPr>
+          <w:lang w:val="en-US"/>
+        </w:rPr>
+        <w:t xml:space="preserve">And, behold, a woman of Canaan came out of the same coasts, and cried unto him, saying, </w:t>
+      </w:r>
+      <w:proofErr w:type="gramStart"/>
+      <w:r>
+        <w:rPr>
+          <w:lang w:val="en-US"/>
+        </w:rPr>
+        <w:t>Have</w:t>
+      </w:r>
+      <w:proofErr w:type="gramEnd"/>
+      <w:r>
+        <w:rPr>
+          <w:lang w:val="en-US"/>
+        </w:rPr>
+        <w:t xml:space="preserve"> mercy on me, O Lord, thou son of David; my daughter is grievously vexed with a devil.</w:t>
+      </w:r>
+    </w:p>
+    <w:p>
+      <w:pPr>
+        <w:pStyle w:val="ListParagraph"/>
+        <w:numPr>
+          <w:ilvl w:val="0"/>
+          <w:numId w:val="15"/>
+        </w:numPr>
+        <w:rPr>
+          <w:lang w:val="en-US"/>
+        </w:rPr>
+      </w:pPr>
+      <w:r>
+        <w:rPr>
+          <w:lang w:val="en-US"/>
+        </w:rPr>
+        <w:t xml:space="preserve">But he answered her not a word. And his disciples came and besought him, saying, Send her away; for she </w:t>
+      </w:r>
+      <w:proofErr w:type="spellStart"/>
+      <w:r>
+        <w:rPr>
+          <w:lang w:val="en-US"/>
+        </w:rPr>
+        <w:t>crieth</w:t>
+      </w:r>
+      <w:proofErr w:type="spellEnd"/>
+      <w:r>
+        <w:rPr>
+          <w:lang w:val="en-US"/>
+        </w:rPr>
+        <w:t xml:space="preserve"> after us.</w:t>
+      </w:r>
+    </w:p>
+    <w:p>
+      <w:pPr>
+        <w:pStyle w:val="ListParagraph"/>
+        <w:numPr>
+          <w:ilvl w:val="0"/>
+          <w:numId w:val="15"/>
+        </w:numPr>
+        <w:rPr>
+          <w:lang w:val="en-US"/>
+        </w:rPr>
+      </w:pPr>
+      <w:r>
+        <w:rPr>
+          <w:lang w:val="en-US"/>
+        </w:rPr>
+        <w:t xml:space="preserve">But he answered and said, I am not sent but unto the lost sheep of the house of Israel. </w:t>
+      </w:r>
+    </w:p>
+    <w:p>
+      <w:pPr>
+        <w:pStyle w:val="ListParagraph"/>
+        <w:numPr>
+          <w:ilvl w:val="0"/>
+          <w:numId w:val="15"/>
+        </w:numPr>
+        <w:rPr>
+          <w:lang w:val="en-US"/>
+        </w:rPr>
+      </w:pPr>
+      <w:r>
+        <w:rPr>
+          <w:lang w:val="en-US"/>
+        </w:rPr>
+        <w:t>Then came she and worshipped him, saying, Lord, help me.</w:t>
+      </w:r>
+    </w:p>
+    <w:p>
+      <w:pPr>
+        <w:pStyle w:val="ListParagraph"/>
+        <w:numPr>
+          <w:ilvl w:val="0"/>
+          <w:numId w:val="15"/>
+        </w:numPr>
+        <w:rPr>
+          <w:lang w:val="en-US"/>
+        </w:rPr>
+      </w:pPr>
+      <w:r>
+        <w:rPr>
+          <w:lang w:val="en-US"/>
+        </w:rPr>
+        <w:t xml:space="preserve">But he answered and said, </w:t>
+      </w:r>
+      <w:proofErr w:type="gramStart"/>
+      <w:r>
+        <w:rPr>
+          <w:lang w:val="en-US"/>
+        </w:rPr>
+        <w:t>It</w:t>
+      </w:r>
+      <w:proofErr w:type="gramEnd"/>
+      <w:r>
+        <w:rPr>
+          <w:lang w:val="en-US"/>
+        </w:rPr>
+        <w:t xml:space="preserve"> is not meet to take the children’s bread, and to cast it to dogs.</w:t>
+      </w:r>
+    </w:p>
+    <w:p>
+      <w:pPr>
+        <w:pStyle w:val="ListParagraph"/>
+        <w:numPr>
+          <w:ilvl w:val="0"/>
+          <w:numId w:val="15"/>
+        </w:numPr>
+        <w:rPr>
+          <w:lang w:val="en-US"/>
+        </w:rPr>
+      </w:pPr>
+      <w:r>
+        <w:rPr>
+          <w:lang w:val="en-US"/>
+        </w:rPr>
+        <w:t xml:space="preserve">And she said, </w:t>
+      </w:r>
+      <w:proofErr w:type="spellStart"/>
+      <w:r>
+        <w:rPr>
+          <w:lang w:val="en-US"/>
+        </w:rPr>
+        <w:t>Trith</w:t>
+      </w:r>
+      <w:proofErr w:type="spellEnd"/>
+      <w:r>
+        <w:rPr>
+          <w:lang w:val="en-US"/>
+        </w:rPr>
+        <w:t>, Lord: yet the dogs eat of the crumbs which fall from their masters’ table.</w:t>
+      </w:r>
+    </w:p>
+    <w:p>
+      <w:pPr>
+        <w:pStyle w:val="ListParagraph"/>
+        <w:numPr>
+          <w:ilvl w:val="0"/>
+          <w:numId w:val="15"/>
+        </w:numPr>
+        <w:rPr>
+          <w:lang w:val="en-US"/>
+        </w:rPr>
+      </w:pPr>
+      <w:r>
+        <w:rPr>
+          <w:lang w:val="en-US"/>
+        </w:rPr>
+        <w:t xml:space="preserve">Then Jesus answered and said unto her, O woman, great is thy </w:t>
+      </w:r>
+      <w:proofErr w:type="gramStart"/>
+      <w:r>
+        <w:rPr>
+          <w:lang w:val="en-US"/>
+        </w:rPr>
+        <w:t>faith:</w:t>
+      </w:r>
+      <w:proofErr w:type="gramEnd"/>
+      <w:r>
+        <w:rPr>
+          <w:lang w:val="en-US"/>
+        </w:rPr>
+        <w:t xml:space="preserve"> be it unto thee even as thou wilt. And her daughter was made while from that very hour.</w:t>
+      </w:r>
+    </w:p>
+    <w:p>
+      <w:pPr>
+        <w:pStyle w:val="ListParagraph"/>
+        <w:numPr>
+          <w:ilvl w:val="0"/>
+          <w:numId w:val="15"/>
+        </w:numPr>
+        <w:rPr>
+          <w:lang w:val="en-US"/>
+        </w:rPr>
+      </w:pPr>
+      <w:r>
+        <w:rPr>
+          <w:lang w:val="en-US"/>
+        </w:rPr>
+        <w:t xml:space="preserve">And Jesus departed from </w:t>
+      </w:r>
+      <w:proofErr w:type="gramStart"/>
+      <w:r>
+        <w:rPr>
+          <w:lang w:val="en-US"/>
+        </w:rPr>
+        <w:t>thence, and</w:t>
+      </w:r>
+      <w:proofErr w:type="gramEnd"/>
+      <w:r>
+        <w:rPr>
+          <w:lang w:val="en-US"/>
+        </w:rPr>
+        <w:t xml:space="preserve"> came nigh unto the sea of Galilee; and went up into a mountain, and sat down there.</w:t>
+      </w:r>
+    </w:p>
+    <w:p>
+      <w:pPr>
+        <w:pStyle w:val="ListParagraph"/>
+        <w:numPr>
+          <w:ilvl w:val="0"/>
+          <w:numId w:val="15"/>
+        </w:numPr>
+        <w:rPr>
+          <w:lang w:val="en-US"/>
+        </w:rPr>
+      </w:pPr>
+      <w:r>
+        <w:rPr>
+          <w:lang w:val="en-US"/>
+        </w:rPr>
+        <w:t>And great multitudes came unto him, having with them those that were lame, blind, dumb, maimed, and many others, and cast them down at Jesus’ feet; and he healed them:</w:t>
+      </w:r>
+    </w:p>
+    <w:p>
+      <w:pPr>
+        <w:pStyle w:val="ListParagraph"/>
+        <w:numPr>
+          <w:ilvl w:val="0"/>
+          <w:numId w:val="15"/>
+        </w:numPr>
+        <w:rPr>
+          <w:lang w:val="en-US"/>
+        </w:rPr>
+      </w:pPr>
+      <w:r>
+        <w:rPr>
+          <w:lang w:val="en-US"/>
+        </w:rPr>
+        <w:lastRenderedPageBreak/>
+        <w:t xml:space="preserve">Insomuch that the multitude wondered, when they saw the dumb to speak, the maimed to be while, the lame to walk, and the blind to </w:t>
+      </w:r>
+      <w:proofErr w:type="gramStart"/>
+      <w:r>
+        <w:rPr>
+          <w:lang w:val="en-US"/>
+        </w:rPr>
+        <w:t>see:</w:t>
+      </w:r>
+      <w:proofErr w:type="gramEnd"/>
+      <w:r>
+        <w:rPr>
+          <w:lang w:val="en-US"/>
+        </w:rPr>
+        <w:t xml:space="preserve"> and they glorified the God of Israel.</w:t>
+      </w:r>
+    </w:p>
+    <w:p>
+      <w:pPr>
+        <w:pStyle w:val="ListParagraph"/>
+        <w:numPr>
+          <w:ilvl w:val="0"/>
+          <w:numId w:val="15"/>
+        </w:numPr>
+        <w:rPr>
+          <w:lang w:val="en-US"/>
+        </w:rPr>
+      </w:pPr>
+      <w:r>
+        <w:rPr>
+          <w:lang w:val="en-US"/>
+        </w:rPr>
+        <w:t>Then Jesus called his disciples unto him, and said, I have compassion on the multitude, because they continue with me now three days, and have nothing to eat: and I will not send them away fasting, lest they faint in the way.</w:t>
+      </w:r>
+    </w:p>
+    <w:p>
+      <w:pPr>
+        <w:pStyle w:val="ListParagraph"/>
+        <w:numPr>
+          <w:ilvl w:val="0"/>
+          <w:numId w:val="15"/>
+        </w:numPr>
+        <w:rPr>
+          <w:lang w:val="en-US"/>
+        </w:rPr>
+      </w:pPr>
+      <w:r>
+        <w:rPr>
+          <w:lang w:val="en-US"/>
+        </w:rPr>
+        <w:t xml:space="preserve">And his disciples say unto him, </w:t>
+      </w:r>
+      <w:proofErr w:type="gramStart"/>
+      <w:r>
+        <w:rPr>
+          <w:lang w:val="en-US"/>
+        </w:rPr>
+        <w:t>Whence</w:t>
+      </w:r>
+      <w:proofErr w:type="gramEnd"/>
+      <w:r>
+        <w:rPr>
+          <w:lang w:val="en-US"/>
+        </w:rPr>
+        <w:t xml:space="preserve"> should we have so much bread un the wilderness, as to fill so great a multitude?</w:t>
+      </w:r>
+    </w:p>
+    <w:p>
+      <w:pPr>
+        <w:pStyle w:val="ListParagraph"/>
+        <w:numPr>
+          <w:ilvl w:val="0"/>
+          <w:numId w:val="15"/>
+        </w:numPr>
+        <w:rPr>
+          <w:lang w:val="en-US"/>
+        </w:rPr>
+      </w:pPr>
+      <w:r>
+        <w:rPr>
+          <w:lang w:val="en-US"/>
+        </w:rPr>
+        <w:t xml:space="preserve">And Jesus saith unto them, </w:t>
+      </w:r>
+      <w:proofErr w:type="gramStart"/>
+      <w:r>
+        <w:rPr>
+          <w:lang w:val="en-US"/>
+        </w:rPr>
+        <w:t>How</w:t>
+      </w:r>
+      <w:proofErr w:type="gramEnd"/>
+      <w:r>
+        <w:rPr>
+          <w:lang w:val="en-US"/>
+        </w:rPr>
+        <w:t xml:space="preserve"> many loaves have ye? And they said, Seven, and a few little fishes.</w:t>
+      </w:r>
+    </w:p>
+    <w:p>
+      <w:pPr>
+        <w:pStyle w:val="ListParagraph"/>
+        <w:numPr>
+          <w:ilvl w:val="0"/>
+          <w:numId w:val="15"/>
+        </w:numPr>
+        <w:rPr>
+          <w:lang w:val="en-US"/>
+        </w:rPr>
+      </w:pPr>
+      <w:r>
+        <w:rPr>
+          <w:lang w:val="en-US"/>
+        </w:rPr>
+        <w:t>And he commanded the multitude to sit down on the ground.</w:t>
+      </w:r>
+    </w:p>
+    <w:p>
+      <w:pPr>
+        <w:pStyle w:val="ListParagraph"/>
+        <w:numPr>
+          <w:ilvl w:val="0"/>
+          <w:numId w:val="15"/>
+        </w:numPr>
+        <w:rPr>
+          <w:lang w:val="en-US"/>
+        </w:rPr>
+      </w:pPr>
+      <w:r>
+        <w:rPr>
+          <w:lang w:val="en-US"/>
+        </w:rPr>
+        <w:t xml:space="preserve">And he took the seven loaves and the fishes, and gave thanks, and </w:t>
+      </w:r>
+      <w:proofErr w:type="gramStart"/>
+      <w:r>
+        <w:rPr>
+          <w:lang w:val="en-US"/>
+        </w:rPr>
+        <w:t>brake</w:t>
+      </w:r>
+      <w:proofErr w:type="gramEnd"/>
+      <w:r>
+        <w:rPr>
+          <w:lang w:val="en-US"/>
+        </w:rPr>
+        <w:t xml:space="preserve"> them, and gave to his disciples, and the disciples to the multitude.</w:t>
+      </w:r>
+    </w:p>
+    <w:p>
+      <w:pPr>
+        <w:pStyle w:val="ListParagraph"/>
+        <w:numPr>
+          <w:ilvl w:val="0"/>
+          <w:numId w:val="15"/>
+        </w:numPr>
+        <w:rPr>
+          <w:lang w:val="en-US"/>
+        </w:rPr>
+      </w:pPr>
+      <w:r>
+        <w:rPr>
+          <w:lang w:val="en-US"/>
+        </w:rPr>
+        <w:t xml:space="preserve">And they did all </w:t>
+      </w:r>
+      <w:proofErr w:type="gramStart"/>
+      <w:r>
+        <w:rPr>
+          <w:lang w:val="en-US"/>
+        </w:rPr>
+        <w:t>eat, and</w:t>
+      </w:r>
+      <w:proofErr w:type="gramEnd"/>
+      <w:r>
+        <w:rPr>
+          <w:lang w:val="en-US"/>
+        </w:rPr>
+        <w:t xml:space="preserve"> were filled: and they took up of the broken meat that was left seven baskets full.</w:t>
+      </w:r>
+    </w:p>
+    <w:p>
+      <w:pPr>
+        <w:pStyle w:val="ListParagraph"/>
+        <w:numPr>
+          <w:ilvl w:val="0"/>
+          <w:numId w:val="15"/>
+        </w:numPr>
+        <w:rPr>
+          <w:lang w:val="en-US"/>
+        </w:rPr>
+      </w:pPr>
+      <w:r>
+        <w:rPr>
+          <w:lang w:val="en-US"/>
+        </w:rPr>
+        <w:t>And they that did eat were four thousand men, beside women and children.</w:t>
+      </w:r>
+    </w:p>
+    <w:p>
+      <w:pPr>
+        <w:pStyle w:val="ListParagraph"/>
+        <w:numPr>
+          <w:ilvl w:val="0"/>
+          <w:numId w:val="15"/>
+        </w:numPr>
+        <w:rPr>
+          <w:lang w:val="en-US"/>
+        </w:rPr>
+      </w:pPr>
+      <w:r>
+        <w:rPr>
+          <w:lang w:val="en-US"/>
+        </w:rPr>
+        <w:t>And he sent away the multitude, and took ship, and came into the coasts of Magdala.</w:t>
+      </w:r>
+    </w:p>
+    <w:p>
+      <w:pPr>
+        <w:rPr>
+          <w:lang w:val="en-US"/>
+        </w:rPr>
+      </w:pPr>
+    </w:p>
+    <w:p>
+      <w:pPr>
+        <w:rPr>
+          <w:lang w:val="en-US"/>
+        </w:rPr>
+      </w:pPr>
+      <w:r>
+        <w:rPr>
+          <w:lang w:val="en-US"/>
+        </w:rPr>
+        <w:t>Matthew Ch16</w:t>
+      </w:r>
+    </w:p>
+    <w:p>
+      <w:pPr>
+        <w:rPr>
+          <w:lang w:val="en-US"/>
+        </w:rPr>
+      </w:pPr>
+    </w:p>
+    <w:p>
+      <w:pPr>
+        <w:pStyle w:val="ListParagraph"/>
+        <w:numPr>
+          <w:ilvl w:val="0"/>
+          <w:numId w:val="16"/>
+        </w:numPr>
+        <w:rPr>
+          <w:lang w:val="en-US"/>
+        </w:rPr>
+      </w:pPr>
+      <w:r>
+        <w:rPr>
+          <w:lang w:val="en-US"/>
+        </w:rPr>
+        <w:t>The Pharisees also with the Sadducees came, and tempting desired him that he would shew them a sign from heaven.</w:t>
+      </w:r>
+    </w:p>
+    <w:p>
+      <w:pPr>
+        <w:pStyle w:val="ListParagraph"/>
+        <w:numPr>
+          <w:ilvl w:val="0"/>
+          <w:numId w:val="16"/>
+        </w:numPr>
+        <w:rPr>
+          <w:lang w:val="en-US"/>
+        </w:rPr>
+      </w:pPr>
+      <w:r>
+        <w:rPr>
+          <w:lang w:val="en-US"/>
+        </w:rPr>
+        <w:t xml:space="preserve">He answered and said unto them, </w:t>
+      </w:r>
+      <w:proofErr w:type="gramStart"/>
+      <w:r>
+        <w:rPr>
+          <w:lang w:val="en-US"/>
+        </w:rPr>
+        <w:t>When</w:t>
+      </w:r>
+      <w:proofErr w:type="gramEnd"/>
+      <w:r>
+        <w:rPr>
+          <w:lang w:val="en-US"/>
+        </w:rPr>
+        <w:t xml:space="preserve"> it is evening, ye say, It will be fair weather: for the sky is red.</w:t>
+      </w:r>
+    </w:p>
+    <w:p>
+      <w:pPr>
+        <w:pStyle w:val="ListParagraph"/>
+        <w:numPr>
+          <w:ilvl w:val="0"/>
+          <w:numId w:val="16"/>
+        </w:numPr>
+        <w:rPr>
+          <w:lang w:val="en-US"/>
+        </w:rPr>
+      </w:pPr>
+      <w:r>
+        <w:rPr>
+          <w:lang w:val="en-US"/>
+        </w:rPr>
+        <w:t xml:space="preserve">And in the morning, </w:t>
+      </w:r>
+      <w:proofErr w:type="gramStart"/>
+      <w:r>
+        <w:rPr>
+          <w:lang w:val="en-US"/>
+        </w:rPr>
+        <w:t>It</w:t>
+      </w:r>
+      <w:proofErr w:type="gramEnd"/>
+      <w:r>
+        <w:rPr>
+          <w:lang w:val="en-US"/>
+        </w:rPr>
+        <w:t xml:space="preserve"> will be foul weather </w:t>
+      </w:r>
+      <w:proofErr w:type="spellStart"/>
+      <w:r>
+        <w:rPr>
+          <w:lang w:val="en-US"/>
+        </w:rPr>
+        <w:t>to day</w:t>
+      </w:r>
+      <w:proofErr w:type="spellEnd"/>
+      <w:r>
+        <w:rPr>
+          <w:lang w:val="en-US"/>
+        </w:rPr>
+        <w:t>: for the sky is red and lowering. O ye hypocrites, ye can discern the face of the sky; but can ye not discern the signs of the times?</w:t>
+      </w:r>
+    </w:p>
+    <w:p>
+      <w:pPr>
+        <w:pStyle w:val="ListParagraph"/>
+        <w:numPr>
+          <w:ilvl w:val="0"/>
+          <w:numId w:val="16"/>
+        </w:numPr>
+        <w:rPr>
+          <w:lang w:val="en-US"/>
+        </w:rPr>
+      </w:pPr>
+      <w:r>
+        <w:rPr>
+          <w:lang w:val="en-US"/>
+        </w:rPr>
+        <w:t xml:space="preserve">A wicked and adulterous generation </w:t>
+      </w:r>
+      <w:proofErr w:type="spellStart"/>
+      <w:r>
+        <w:rPr>
+          <w:lang w:val="en-US"/>
+        </w:rPr>
+        <w:t>seeketh</w:t>
+      </w:r>
+      <w:proofErr w:type="spellEnd"/>
+      <w:r>
+        <w:rPr>
+          <w:lang w:val="en-US"/>
+        </w:rPr>
+        <w:t xml:space="preserve"> after a sign; and there shall no sign be given unto it, but the sign of the prophet Jonas. And he left </w:t>
+      </w:r>
+      <w:proofErr w:type="gramStart"/>
+      <w:r>
+        <w:rPr>
+          <w:lang w:val="en-US"/>
+        </w:rPr>
+        <w:t>them, and</w:t>
+      </w:r>
+      <w:proofErr w:type="gramEnd"/>
+      <w:r>
+        <w:rPr>
+          <w:lang w:val="en-US"/>
+        </w:rPr>
+        <w:t xml:space="preserve"> departed.</w:t>
+      </w:r>
+    </w:p>
+    <w:p>
+      <w:pPr>
+        <w:pStyle w:val="ListParagraph"/>
+        <w:numPr>
+          <w:ilvl w:val="0"/>
+          <w:numId w:val="16"/>
+        </w:numPr>
+        <w:rPr>
+          <w:lang w:val="en-US"/>
+        </w:rPr>
+      </w:pPr>
+      <w:r>
+        <w:rPr>
+          <w:lang w:val="en-US"/>
+        </w:rPr>
+        <w:t xml:space="preserve">And when his disciples were come to the other side, they had </w:t>
+      </w:r>
+      <w:proofErr w:type="spellStart"/>
+      <w:r>
+        <w:rPr>
+          <w:lang w:val="en-US"/>
+        </w:rPr>
+        <w:t>forgotted</w:t>
+      </w:r>
+      <w:proofErr w:type="spellEnd"/>
+      <w:r>
+        <w:rPr>
+          <w:lang w:val="en-US"/>
+        </w:rPr>
+        <w:t xml:space="preserve"> to take bread.</w:t>
+      </w:r>
+    </w:p>
+    <w:p>
+      <w:pPr>
+        <w:pStyle w:val="ListParagraph"/>
+        <w:numPr>
+          <w:ilvl w:val="0"/>
+          <w:numId w:val="16"/>
+        </w:numPr>
+        <w:rPr>
+          <w:lang w:val="en-US"/>
+        </w:rPr>
+      </w:pPr>
+      <w:r>
+        <w:rPr>
+          <w:lang w:val="en-US"/>
+        </w:rPr>
+        <w:t xml:space="preserve">Then Jesus said unto them, </w:t>
+      </w:r>
+      <w:proofErr w:type="gramStart"/>
+      <w:r>
+        <w:rPr>
+          <w:lang w:val="en-US"/>
+        </w:rPr>
+        <w:t>Take</w:t>
+      </w:r>
+      <w:proofErr w:type="gramEnd"/>
+      <w:r>
+        <w:rPr>
+          <w:lang w:val="en-US"/>
+        </w:rPr>
+        <w:t xml:space="preserve"> heed and beware of the leaven of the Pharisees and of the Sadducees.</w:t>
+      </w:r>
+    </w:p>
+    <w:p>
+      <w:pPr>
+        <w:pStyle w:val="ListParagraph"/>
+        <w:numPr>
+          <w:ilvl w:val="0"/>
+          <w:numId w:val="16"/>
+        </w:numPr>
+        <w:rPr>
+          <w:lang w:val="en-US"/>
+        </w:rPr>
+      </w:pPr>
+      <w:r>
+        <w:rPr>
+          <w:lang w:val="en-US"/>
+        </w:rPr>
+        <w:t xml:space="preserve">And they reasoned among themselves, saying, </w:t>
+      </w:r>
+      <w:proofErr w:type="gramStart"/>
+      <w:r>
+        <w:rPr>
+          <w:lang w:val="en-US"/>
+        </w:rPr>
+        <w:t>It</w:t>
+      </w:r>
+      <w:proofErr w:type="gramEnd"/>
+      <w:r>
+        <w:rPr>
+          <w:lang w:val="en-US"/>
+        </w:rPr>
+        <w:t xml:space="preserve"> is because we have taken no bread.</w:t>
+      </w:r>
+    </w:p>
+    <w:p>
+      <w:pPr>
+        <w:pStyle w:val="ListParagraph"/>
+        <w:numPr>
+          <w:ilvl w:val="0"/>
+          <w:numId w:val="16"/>
+        </w:numPr>
+        <w:rPr>
+          <w:lang w:val="en-US"/>
+        </w:rPr>
+      </w:pPr>
+      <w:r>
+        <w:rPr>
+          <w:lang w:val="en-US"/>
+        </w:rPr>
+        <w:t>Which when Jesus perceived, he said unto them, O ye of little faith, why reason ye among yourselves, because ye have brought no bread?</w:t>
+      </w:r>
+    </w:p>
+    <w:p>
+      <w:pPr>
+        <w:pStyle w:val="ListParagraph"/>
+        <w:numPr>
+          <w:ilvl w:val="0"/>
+          <w:numId w:val="16"/>
+        </w:numPr>
+        <w:rPr>
+          <w:lang w:val="en-US"/>
+        </w:rPr>
+      </w:pPr>
+      <w:r>
+        <w:rPr>
+          <w:lang w:val="en-US"/>
+        </w:rPr>
+        <w:t>Do ye not yet understand, neither remember the five loaves of the five thousand, and how many baskets ye took up?</w:t>
+      </w:r>
+    </w:p>
+    <w:p>
+      <w:pPr>
+        <w:pStyle w:val="ListParagraph"/>
+        <w:numPr>
+          <w:ilvl w:val="0"/>
+          <w:numId w:val="16"/>
+        </w:numPr>
+        <w:rPr>
+          <w:lang w:val="en-US"/>
+        </w:rPr>
+      </w:pPr>
+      <w:r>
+        <w:rPr>
+          <w:lang w:val="en-US"/>
+        </w:rPr>
+        <w:t>Neither the seven loaves of the four thousand, and how many baskets ye took up?</w:t>
+      </w:r>
+    </w:p>
+    <w:p>
+      <w:pPr>
+        <w:pStyle w:val="ListParagraph"/>
+        <w:numPr>
+          <w:ilvl w:val="0"/>
+          <w:numId w:val="16"/>
+        </w:numPr>
+        <w:rPr>
+          <w:lang w:val="en-US"/>
+        </w:rPr>
+      </w:pPr>
+      <w:r>
+        <w:rPr>
+          <w:lang w:val="en-US"/>
+        </w:rPr>
+        <w:t xml:space="preserve">How is it that ye do not understand that I </w:t>
+      </w:r>
+      <w:proofErr w:type="spellStart"/>
+      <w:r>
+        <w:rPr>
+          <w:lang w:val="en-US"/>
+        </w:rPr>
+        <w:t>spake</w:t>
+      </w:r>
+      <w:proofErr w:type="spellEnd"/>
+      <w:r>
+        <w:rPr>
+          <w:lang w:val="en-US"/>
+        </w:rPr>
+        <w:t xml:space="preserve"> it not to you concerning bread, that ye should beware of the leaven of the Pharisees and of the Sadducees?</w:t>
+      </w:r>
+    </w:p>
+    <w:p>
+      <w:pPr>
+        <w:pStyle w:val="ListParagraph"/>
+        <w:numPr>
+          <w:ilvl w:val="0"/>
+          <w:numId w:val="16"/>
+        </w:numPr>
+        <w:rPr>
+          <w:lang w:val="en-US"/>
+        </w:rPr>
+      </w:pPr>
+      <w:r>
+        <w:rPr>
+          <w:lang w:val="en-US"/>
+        </w:rPr>
+        <w:t>Then understood they how that he bade them not beware of the leaven of bread, but of the doctrine of the Pharisees and of the Sadducees.</w:t>
+      </w:r>
+    </w:p>
+    <w:p>
+      <w:pPr>
+        <w:pStyle w:val="ListParagraph"/>
+        <w:numPr>
+          <w:ilvl w:val="0"/>
+          <w:numId w:val="16"/>
+        </w:numPr>
+        <w:rPr>
+          <w:lang w:val="en-US"/>
+        </w:rPr>
+      </w:pPr>
+      <w:r>
+        <w:rPr>
+          <w:lang w:val="en-US"/>
+        </w:rPr>
+        <w:t xml:space="preserve">When Jesus came into the coasts of Caesarea Philippi, he asked his disciples, saying, </w:t>
+      </w:r>
+      <w:proofErr w:type="gramStart"/>
+      <w:r>
+        <w:rPr>
+          <w:lang w:val="en-US"/>
+        </w:rPr>
+        <w:t>Whom</w:t>
+      </w:r>
+      <w:proofErr w:type="gramEnd"/>
+      <w:r>
+        <w:rPr>
+          <w:lang w:val="en-US"/>
+        </w:rPr>
+        <w:t xml:space="preserve"> do men say that I the Son of man am?</w:t>
+      </w:r>
+    </w:p>
+    <w:p>
+      <w:pPr>
+        <w:pStyle w:val="ListParagraph"/>
+        <w:numPr>
+          <w:ilvl w:val="0"/>
+          <w:numId w:val="16"/>
+        </w:numPr>
+        <w:rPr>
+          <w:lang w:val="en-US"/>
+        </w:rPr>
+      </w:pPr>
+      <w:r>
+        <w:rPr>
+          <w:lang w:val="en-US"/>
+        </w:rPr>
+        <w:lastRenderedPageBreak/>
+        <w:t xml:space="preserve">And they said, </w:t>
+      </w:r>
+      <w:proofErr w:type="gramStart"/>
+      <w:r>
+        <w:rPr>
+          <w:lang w:val="en-US"/>
+        </w:rPr>
+        <w:t>Some</w:t>
+      </w:r>
+      <w:proofErr w:type="gramEnd"/>
+      <w:r>
+        <w:rPr>
+          <w:lang w:val="en-US"/>
+        </w:rPr>
+        <w:t xml:space="preserve"> say that thou art John the Baptist: some, Elias; and others, Jeremias, or one of the prophets.</w:t>
+      </w:r>
+    </w:p>
+    <w:p>
+      <w:pPr>
+        <w:pStyle w:val="ListParagraph"/>
+        <w:numPr>
+          <w:ilvl w:val="0"/>
+          <w:numId w:val="16"/>
+        </w:numPr>
+        <w:rPr>
+          <w:lang w:val="en-US"/>
+        </w:rPr>
+      </w:pPr>
+      <w:r>
+        <w:rPr>
+          <w:lang w:val="en-US"/>
+        </w:rPr>
+        <w:t xml:space="preserve">He saith unto them, </w:t>
+      </w:r>
+      <w:proofErr w:type="gramStart"/>
+      <w:r>
+        <w:rPr>
+          <w:lang w:val="en-US"/>
+        </w:rPr>
+        <w:t>But</w:t>
+      </w:r>
+      <w:proofErr w:type="gramEnd"/>
+      <w:r>
+        <w:rPr>
+          <w:lang w:val="en-US"/>
+        </w:rPr>
+        <w:t xml:space="preserve"> whom say ye that I am?</w:t>
+      </w:r>
+    </w:p>
+    <w:p>
+      <w:pPr>
+        <w:pStyle w:val="ListParagraph"/>
+        <w:numPr>
+          <w:ilvl w:val="0"/>
+          <w:numId w:val="16"/>
+        </w:numPr>
+        <w:rPr>
+          <w:lang w:val="en-US"/>
+        </w:rPr>
+      </w:pPr>
+      <w:r>
+        <w:rPr>
+          <w:lang w:val="en-US"/>
+        </w:rPr>
+        <w:t>And Simon Peter answered and said, Thou art the Christ, the Son of the living God.</w:t>
+      </w:r>
+    </w:p>
+    <w:p>
+      <w:pPr>
+        <w:pStyle w:val="ListParagraph"/>
+        <w:numPr>
+          <w:ilvl w:val="0"/>
+          <w:numId w:val="16"/>
+        </w:numPr>
+        <w:rPr>
+          <w:lang w:val="en-US"/>
+        </w:rPr>
+      </w:pPr>
+      <w:r>
+        <w:rPr>
+          <w:lang w:val="en-US"/>
+        </w:rPr>
+        <w:t xml:space="preserve">And Jesus answered and said unto him, </w:t>
+      </w:r>
+      <w:proofErr w:type="gramStart"/>
+      <w:r>
+        <w:rPr>
+          <w:lang w:val="en-US"/>
+        </w:rPr>
+        <w:t>Blessed</w:t>
+      </w:r>
+      <w:proofErr w:type="gramEnd"/>
+      <w:r>
+        <w:rPr>
+          <w:lang w:val="en-US"/>
+        </w:rPr>
+        <w:t xml:space="preserve"> art thou, Simon </w:t>
+      </w:r>
+      <w:proofErr w:type="spellStart"/>
+      <w:r>
+        <w:rPr>
+          <w:lang w:val="en-US"/>
+        </w:rPr>
+        <w:t>Barjona</w:t>
+      </w:r>
+      <w:proofErr w:type="spellEnd"/>
+      <w:r>
+        <w:rPr>
+          <w:lang w:val="en-US"/>
+        </w:rPr>
+        <w:t>: for flesh and blood hath not revealed it unto thee, but my Father which is in heaven.</w:t>
+      </w:r>
+    </w:p>
+    <w:p>
+      <w:pPr>
+        <w:pStyle w:val="ListParagraph"/>
+        <w:numPr>
+          <w:ilvl w:val="0"/>
+          <w:numId w:val="16"/>
+        </w:numPr>
+        <w:rPr>
+          <w:lang w:val="en-US"/>
+        </w:rPr>
+      </w:pPr>
+      <w:r>
+        <w:rPr>
+          <w:lang w:val="en-US"/>
+        </w:rPr>
+        <w:t xml:space="preserve">And I say also unto thee, </w:t>
+      </w:r>
+      <w:proofErr w:type="gramStart"/>
+      <w:r>
+        <w:rPr>
+          <w:lang w:val="en-US"/>
+        </w:rPr>
+        <w:t>That</w:t>
+      </w:r>
+      <w:proofErr w:type="gramEnd"/>
+      <w:r>
+        <w:rPr>
+          <w:lang w:val="en-US"/>
+        </w:rPr>
+        <w:t xml:space="preserve"> thou art Peter, and upon this rock I will build my church; and the gates of hell shall not prevail against it.</w:t>
+      </w:r>
+    </w:p>
+    <w:p>
+      <w:pPr>
+        <w:pStyle w:val="ListParagraph"/>
+        <w:numPr>
+          <w:ilvl w:val="0"/>
+          <w:numId w:val="16"/>
+        </w:numPr>
+        <w:rPr>
+          <w:lang w:val="en-US"/>
+        </w:rPr>
+      </w:pPr>
+      <w:r>
+        <w:rPr>
+          <w:lang w:val="en-US"/>
+        </w:rPr>
+        <w:t>And I will give unto thee the keys of the kingdom of heaven: and whatsoever thou shalt bind on earth shall be bound in heaven: and whatsoever thou shalt loose on earth shall be loosed in heaven.</w:t>
+      </w:r>
+    </w:p>
+    <w:p>
+      <w:pPr>
+        <w:pStyle w:val="ListParagraph"/>
+        <w:numPr>
+          <w:ilvl w:val="0"/>
+          <w:numId w:val="16"/>
+        </w:numPr>
+        <w:rPr>
+          <w:lang w:val="en-US"/>
+        </w:rPr>
+      </w:pPr>
+      <w:r>
+        <w:rPr>
+          <w:lang w:val="en-US"/>
+        </w:rPr>
+        <w:t xml:space="preserve">Then charged he his disciples that they should tell no man that he </w:t>
+      </w:r>
+      <w:proofErr w:type="spellStart"/>
+      <w:proofErr w:type="gramStart"/>
+      <w:r>
+        <w:rPr>
+          <w:lang w:val="en-US"/>
+        </w:rPr>
+        <w:t>wad</w:t>
+      </w:r>
+      <w:proofErr w:type="spellEnd"/>
+      <w:proofErr w:type="gramEnd"/>
+      <w:r>
+        <w:rPr>
+          <w:lang w:val="en-US"/>
+        </w:rPr>
+        <w:t xml:space="preserve"> Jesus the Christ.</w:t>
+      </w:r>
+    </w:p>
+    <w:p>
+      <w:pPr>
+        <w:pStyle w:val="ListParagraph"/>
+        <w:numPr>
+          <w:ilvl w:val="0"/>
+          <w:numId w:val="16"/>
+        </w:numPr>
+        <w:rPr>
+          <w:lang w:val="en-US"/>
+        </w:rPr>
+      </w:pPr>
+      <w:r>
+        <w:rPr>
+          <w:lang w:val="en-US"/>
+        </w:rPr>
+        <w:t>From that time forth began Jesus to shew unto his disciples, how that he must go unto Jerusalem, and suffer many things of the elders and chief priests and scribes, and be killed, and be raised again the third day.</w:t>
+      </w:r>
+    </w:p>
+    <w:p>
+      <w:pPr>
+        <w:pStyle w:val="ListParagraph"/>
+        <w:numPr>
+          <w:ilvl w:val="0"/>
+          <w:numId w:val="16"/>
+        </w:numPr>
+        <w:rPr>
+          <w:lang w:val="en-US"/>
+        </w:rPr>
+      </w:pPr>
+      <w:r>
+        <w:rPr>
+          <w:lang w:val="en-US"/>
+        </w:rPr>
+        <w:t xml:space="preserve">Then Peter took him, and began to rebuke him, saying, </w:t>
+      </w:r>
+      <w:proofErr w:type="gramStart"/>
+      <w:r>
+        <w:rPr>
+          <w:lang w:val="en-US"/>
+        </w:rPr>
+        <w:t>Be</w:t>
+      </w:r>
+      <w:proofErr w:type="gramEnd"/>
+      <w:r>
+        <w:rPr>
+          <w:lang w:val="en-US"/>
+        </w:rPr>
+        <w:t xml:space="preserve"> it far from thee, Lord: this shall not be unto thee.</w:t>
+      </w:r>
+    </w:p>
+    <w:p>
+      <w:pPr>
+        <w:pStyle w:val="ListParagraph"/>
+        <w:numPr>
+          <w:ilvl w:val="0"/>
+          <w:numId w:val="16"/>
+        </w:numPr>
+        <w:rPr>
+          <w:lang w:val="en-US"/>
+        </w:rPr>
+      </w:pPr>
+      <w:r>
+        <w:rPr>
+          <w:lang w:val="en-US"/>
+        </w:rPr>
+        <w:t xml:space="preserve">But he turned, and said unto Peter, </w:t>
+      </w:r>
+      <w:proofErr w:type="gramStart"/>
+      <w:r>
+        <w:rPr>
+          <w:lang w:val="en-US"/>
+        </w:rPr>
+        <w:t>Get</w:t>
+      </w:r>
+      <w:proofErr w:type="gramEnd"/>
+      <w:r>
+        <w:rPr>
+          <w:lang w:val="en-US"/>
+        </w:rPr>
+        <w:t xml:space="preserve"> thee behind me, Satan: thou art an offence unto me: for thou </w:t>
+      </w:r>
+      <w:proofErr w:type="spellStart"/>
+      <w:r>
+        <w:rPr>
+          <w:lang w:val="en-US"/>
+        </w:rPr>
+        <w:t>savourest</w:t>
+      </w:r>
+      <w:proofErr w:type="spellEnd"/>
+      <w:r>
+        <w:rPr>
+          <w:lang w:val="en-US"/>
+        </w:rPr>
+        <w:t xml:space="preserve"> not the things that be of God, but those that be of men.</w:t>
+      </w:r>
+    </w:p>
+    <w:p>
+      <w:pPr>
+        <w:pStyle w:val="ListParagraph"/>
+        <w:numPr>
+          <w:ilvl w:val="0"/>
+          <w:numId w:val="16"/>
+        </w:numPr>
+        <w:rPr>
+          <w:lang w:val="en-US"/>
+        </w:rPr>
+      </w:pPr>
+      <w:r>
+        <w:rPr>
+          <w:lang w:val="en-US"/>
+        </w:rPr>
+        <w:t xml:space="preserve">Then said Jesus unto his disciples, </w:t>
+      </w:r>
+      <w:proofErr w:type="gramStart"/>
+      <w:r>
+        <w:rPr>
+          <w:lang w:val="en-US"/>
+        </w:rPr>
+        <w:t>If</w:t>
+      </w:r>
+      <w:proofErr w:type="gramEnd"/>
+      <w:r>
+        <w:rPr>
+          <w:lang w:val="en-US"/>
+        </w:rPr>
+        <w:t xml:space="preserve"> any man will come after me, let him deny himself, and take up his cross, and follow me.</w:t>
+      </w:r>
+    </w:p>
+    <w:p>
+      <w:pPr>
+        <w:pStyle w:val="ListParagraph"/>
+        <w:numPr>
+          <w:ilvl w:val="0"/>
+          <w:numId w:val="16"/>
+        </w:numPr>
+        <w:rPr>
+          <w:lang w:val="en-US"/>
+        </w:rPr>
+      </w:pPr>
+      <w:r>
+        <w:rPr>
+          <w:lang w:val="en-US"/>
+        </w:rPr>
+        <w:t>For whosoever will save his life shall lose it: and whosoever will lose his life for my sake shall find it.</w:t>
+      </w:r>
+    </w:p>
+    <w:p>
+      <w:pPr>
+        <w:pStyle w:val="ListParagraph"/>
+        <w:numPr>
+          <w:ilvl w:val="0"/>
+          <w:numId w:val="16"/>
+        </w:numPr>
+        <w:rPr>
+          <w:lang w:val="en-US"/>
+        </w:rPr>
+      </w:pPr>
+      <w:r>
+        <w:rPr>
+          <w:lang w:val="en-US"/>
+        </w:rPr>
+        <w:t>For what is a man profited, if he shall gain the whole world, and lose his own soul? Or what shall a man give in exchange for his soul?</w:t>
+      </w:r>
+    </w:p>
+    <w:p>
+      <w:pPr>
+        <w:pStyle w:val="ListParagraph"/>
+        <w:numPr>
+          <w:ilvl w:val="0"/>
+          <w:numId w:val="16"/>
+        </w:numPr>
+        <w:rPr>
+          <w:lang w:val="en-US"/>
+        </w:rPr>
+      </w:pPr>
+      <w:r>
+        <w:rPr>
+          <w:lang w:val="en-US"/>
+        </w:rPr>
+        <w:t>For the Son of man shall come in the glory of his Father with his angels; and then he shall reward every man according to his works.</w:t>
+      </w:r>
+    </w:p>
+    <w:p>
+      <w:pPr>
+        <w:pStyle w:val="ListParagraph"/>
+        <w:numPr>
+          <w:ilvl w:val="0"/>
+          <w:numId w:val="16"/>
+        </w:numPr>
+        <w:rPr>
+          <w:lang w:val="en-US"/>
+        </w:rPr>
+      </w:pPr>
+      <w:r>
+        <w:rPr>
+          <w:lang w:val="en-US"/>
+        </w:rPr>
+        <w:t xml:space="preserve">Verily I say unto you, </w:t>
+      </w:r>
+      <w:proofErr w:type="gramStart"/>
+      <w:r>
+        <w:rPr>
+          <w:lang w:val="en-US"/>
+        </w:rPr>
+        <w:t>There</w:t>
+      </w:r>
+      <w:proofErr w:type="gramEnd"/>
+      <w:r>
+        <w:rPr>
+          <w:lang w:val="en-US"/>
+        </w:rPr>
+        <w:t xml:space="preserve"> be some standing here, which shall not taste of death, till they see the Son of man coming in his kingdom.</w:t>
+      </w:r>
+    </w:p>
+    <w:p>
+      <w:pPr>
+        <w:rPr>
+          <w:lang w:val="en-US"/>
+        </w:rPr>
+      </w:pPr>
+    </w:p>
+    <w:p>
+      <w:pPr>
+        <w:rPr>
+          <w:lang w:val="en-US"/>
+        </w:rPr>
+      </w:pPr>
+      <w:r>
+        <w:rPr>
+          <w:lang w:val="en-US"/>
+        </w:rPr>
+        <w:t>Matthew Ch17</w:t>
+      </w:r>
       <w:bookmarkStart w:id="0" w:name="_GoBack"/>
       <w:bookmarkEnd w:id="0"/>
+    </w:p>
+    <w:p>
+      <w:pPr>
+        <w:rPr>
+          <w:lang w:val="en-US"/>
+        </w:rPr>
+      </w:pPr>
     </w:p>
     <w:sectPr>
       <w:pgSz w:w="11900" w:h="16840"/>
@@ -14275,9 +16296,9 @@
     </w:lvl>
   </w:abstractNum>
   <w:abstractNum w:abstractNumId="3" w15:restartNumberingAfterBreak="0">
-    <w:nsid w:val="229D0DB6"/>
+    <w:nsid w:val="1DF0257F"/>
     <w:multiLevelType w:val="hybridMultilevel"/>
-    <w:tmpl w:val="32DEC344"/>
+    <w:tmpl w:val="4E00C0CE"/>
     <w:lvl w:ilvl="0" w:tplc="0809000F">
       <w:start w:val="1"/>
       <w:numFmt w:val="decimal"/>
@@ -14364,9 +16385,9 @@
     </w:lvl>
   </w:abstractNum>
   <w:abstractNum w:abstractNumId="4" w15:restartNumberingAfterBreak="0">
-    <w:nsid w:val="266A7A48"/>
+    <w:nsid w:val="229D0DB6"/>
     <w:multiLevelType w:val="hybridMultilevel"/>
-    <w:tmpl w:val="559CB9D2"/>
+    <w:tmpl w:val="32DEC344"/>
     <w:lvl w:ilvl="0" w:tplc="0809000F">
       <w:start w:val="1"/>
       <w:numFmt w:val="decimal"/>
@@ -14453,9 +16474,9 @@
     </w:lvl>
   </w:abstractNum>
   <w:abstractNum w:abstractNumId="5" w15:restartNumberingAfterBreak="0">
-    <w:nsid w:val="41523B05"/>
+    <w:nsid w:val="266A7A48"/>
     <w:multiLevelType w:val="hybridMultilevel"/>
-    <w:tmpl w:val="C2B2B084"/>
+    <w:tmpl w:val="559CB9D2"/>
     <w:lvl w:ilvl="0" w:tplc="0809000F">
       <w:start w:val="1"/>
       <w:numFmt w:val="decimal"/>
@@ -14542,9 +16563,9 @@
     </w:lvl>
   </w:abstractNum>
   <w:abstractNum w:abstractNumId="6" w15:restartNumberingAfterBreak="0">
-    <w:nsid w:val="54D4182A"/>
+    <w:nsid w:val="41523B05"/>
     <w:multiLevelType w:val="hybridMultilevel"/>
-    <w:tmpl w:val="14DCA25E"/>
+    <w:tmpl w:val="C2B2B084"/>
     <w:lvl w:ilvl="0" w:tplc="0809000F">
       <w:start w:val="1"/>
       <w:numFmt w:val="decimal"/>
@@ -14631,9 +16652,9 @@
     </w:lvl>
   </w:abstractNum>
   <w:abstractNum w:abstractNumId="7" w15:restartNumberingAfterBreak="0">
-    <w:nsid w:val="57F048E3"/>
+    <w:nsid w:val="54D4182A"/>
     <w:multiLevelType w:val="hybridMultilevel"/>
-    <w:tmpl w:val="FB78D9CA"/>
+    <w:tmpl w:val="14DCA25E"/>
     <w:lvl w:ilvl="0" w:tplc="0809000F">
       <w:start w:val="1"/>
       <w:numFmt w:val="decimal"/>
@@ -14720,9 +16741,9 @@
     </w:lvl>
   </w:abstractNum>
   <w:abstractNum w:abstractNumId="8" w15:restartNumberingAfterBreak="0">
-    <w:nsid w:val="5DFF44E4"/>
+    <w:nsid w:val="57F048E3"/>
     <w:multiLevelType w:val="hybridMultilevel"/>
-    <w:tmpl w:val="5FD86A60"/>
+    <w:tmpl w:val="FB78D9CA"/>
     <w:lvl w:ilvl="0" w:tplc="0809000F">
       <w:start w:val="1"/>
       <w:numFmt w:val="decimal"/>
@@ -14809,9 +16830,9 @@
     </w:lvl>
   </w:abstractNum>
   <w:abstractNum w:abstractNumId="9" w15:restartNumberingAfterBreak="0">
-    <w:nsid w:val="6C8272DF"/>
+    <w:nsid w:val="5DFF44E4"/>
     <w:multiLevelType w:val="hybridMultilevel"/>
-    <w:tmpl w:val="E592D806"/>
+    <w:tmpl w:val="5FD86A60"/>
     <w:lvl w:ilvl="0" w:tplc="0809000F">
       <w:start w:val="1"/>
       <w:numFmt w:val="decimal"/>
@@ -14898,9 +16919,9 @@
     </w:lvl>
   </w:abstractNum>
   <w:abstractNum w:abstractNumId="10" w15:restartNumberingAfterBreak="0">
-    <w:nsid w:val="6CC054DE"/>
+    <w:nsid w:val="6C8272DF"/>
     <w:multiLevelType w:val="hybridMultilevel"/>
-    <w:tmpl w:val="DAA8F05C"/>
+    <w:tmpl w:val="E592D806"/>
     <w:lvl w:ilvl="0" w:tplc="0809000F">
       <w:start w:val="1"/>
       <w:numFmt w:val="decimal"/>
@@ -14987,9 +17008,9 @@
     </w:lvl>
   </w:abstractNum>
   <w:abstractNum w:abstractNumId="11" w15:restartNumberingAfterBreak="0">
-    <w:nsid w:val="6DD54D14"/>
+    <w:nsid w:val="6CC054DE"/>
     <w:multiLevelType w:val="hybridMultilevel"/>
-    <w:tmpl w:val="758865D8"/>
+    <w:tmpl w:val="DAA8F05C"/>
     <w:lvl w:ilvl="0" w:tplc="0809000F">
       <w:start w:val="1"/>
       <w:numFmt w:val="decimal"/>
@@ -15076,9 +17097,9 @@
     </w:lvl>
   </w:abstractNum>
   <w:abstractNum w:abstractNumId="12" w15:restartNumberingAfterBreak="0">
-    <w:nsid w:val="6F8A445C"/>
+    <w:nsid w:val="6DD54D14"/>
     <w:multiLevelType w:val="hybridMultilevel"/>
-    <w:tmpl w:val="177662CE"/>
+    <w:tmpl w:val="758865D8"/>
     <w:lvl w:ilvl="0" w:tplc="0809000F">
       <w:start w:val="1"/>
       <w:numFmt w:val="decimal"/>
@@ -15165,9 +17186,9 @@
     </w:lvl>
   </w:abstractNum>
   <w:abstractNum w:abstractNumId="13" w15:restartNumberingAfterBreak="0">
-    <w:nsid w:val="7D5155DB"/>
+    <w:nsid w:val="6F8A445C"/>
     <w:multiLevelType w:val="hybridMultilevel"/>
-    <w:tmpl w:val="949839BA"/>
+    <w:tmpl w:val="177662CE"/>
     <w:lvl w:ilvl="0" w:tplc="0809000F">
       <w:start w:val="1"/>
       <w:numFmt w:val="decimal"/>
@@ -15253,47 +17274,231 @@
       </w:pPr>
     </w:lvl>
   </w:abstractNum>
+  <w:abstractNum w:abstractNumId="14" w15:restartNumberingAfterBreak="0">
+    <w:nsid w:val="737934C2"/>
+    <w:multiLevelType w:val="hybridMultilevel"/>
+    <w:tmpl w:val="0F1E53F0"/>
+    <w:lvl w:ilvl="0" w:tplc="0809000F">
+      <w:start w:val="1"/>
+      <w:numFmt w:val="decimal"/>
+      <w:lvlText w:val="%1."/>
+      <w:lvlJc w:val="left"/>
+      <w:pPr>
+        <w:ind w:left="720" w:hanging="360"/>
+      </w:pPr>
+      <w:rPr>
+        <w:rFonts w:hint="default"/>
+      </w:rPr>
+    </w:lvl>
+    <w:lvl w:ilvl="1" w:tplc="08090019" w:tentative="1">
+      <w:start w:val="1"/>
+      <w:numFmt w:val="lowerLetter"/>
+      <w:lvlText w:val="%2."/>
+      <w:lvlJc w:val="left"/>
+      <w:pPr>
+        <w:ind w:left="1440" w:hanging="360"/>
+      </w:pPr>
+    </w:lvl>
+    <w:lvl w:ilvl="2" w:tplc="0809001B" w:tentative="1">
+      <w:start w:val="1"/>
+      <w:numFmt w:val="lowerRoman"/>
+      <w:lvlText w:val="%3."/>
+      <w:lvlJc w:val="right"/>
+      <w:pPr>
+        <w:ind w:left="2160" w:hanging="180"/>
+      </w:pPr>
+    </w:lvl>
+    <w:lvl w:ilvl="3" w:tplc="0809000F" w:tentative="1">
+      <w:start w:val="1"/>
+      <w:numFmt w:val="decimal"/>
+      <w:lvlText w:val="%4."/>
+      <w:lvlJc w:val="left"/>
+      <w:pPr>
+        <w:ind w:left="2880" w:hanging="360"/>
+      </w:pPr>
+    </w:lvl>
+    <w:lvl w:ilvl="4" w:tplc="08090019" w:tentative="1">
+      <w:start w:val="1"/>
+      <w:numFmt w:val="lowerLetter"/>
+      <w:lvlText w:val="%5."/>
+      <w:lvlJc w:val="left"/>
+      <w:pPr>
+        <w:ind w:left="3600" w:hanging="360"/>
+      </w:pPr>
+    </w:lvl>
+    <w:lvl w:ilvl="5" w:tplc="0809001B" w:tentative="1">
+      <w:start w:val="1"/>
+      <w:numFmt w:val="lowerRoman"/>
+      <w:lvlText w:val="%6."/>
+      <w:lvlJc w:val="right"/>
+      <w:pPr>
+        <w:ind w:left="4320" w:hanging="180"/>
+      </w:pPr>
+    </w:lvl>
+    <w:lvl w:ilvl="6" w:tplc="0809000F" w:tentative="1">
+      <w:start w:val="1"/>
+      <w:numFmt w:val="decimal"/>
+      <w:lvlText w:val="%7."/>
+      <w:lvlJc w:val="left"/>
+      <w:pPr>
+        <w:ind w:left="5040" w:hanging="360"/>
+      </w:pPr>
+    </w:lvl>
+    <w:lvl w:ilvl="7" w:tplc="08090019" w:tentative="1">
+      <w:start w:val="1"/>
+      <w:numFmt w:val="lowerLetter"/>
+      <w:lvlText w:val="%8."/>
+      <w:lvlJc w:val="left"/>
+      <w:pPr>
+        <w:ind w:left="5760" w:hanging="360"/>
+      </w:pPr>
+    </w:lvl>
+    <w:lvl w:ilvl="8" w:tplc="0809001B" w:tentative="1">
+      <w:start w:val="1"/>
+      <w:numFmt w:val="lowerRoman"/>
+      <w:lvlText w:val="%9."/>
+      <w:lvlJc w:val="right"/>
+      <w:pPr>
+        <w:ind w:left="6480" w:hanging="180"/>
+      </w:pPr>
+    </w:lvl>
+  </w:abstractNum>
+  <w:abstractNum w:abstractNumId="15" w15:restartNumberingAfterBreak="0">
+    <w:nsid w:val="7D5155DB"/>
+    <w:multiLevelType w:val="hybridMultilevel"/>
+    <w:tmpl w:val="949839BA"/>
+    <w:lvl w:ilvl="0" w:tplc="0809000F">
+      <w:start w:val="1"/>
+      <w:numFmt w:val="decimal"/>
+      <w:lvlText w:val="%1."/>
+      <w:lvlJc w:val="left"/>
+      <w:pPr>
+        <w:ind w:left="720" w:hanging="360"/>
+      </w:pPr>
+      <w:rPr>
+        <w:rFonts w:hint="default"/>
+      </w:rPr>
+    </w:lvl>
+    <w:lvl w:ilvl="1" w:tplc="08090019" w:tentative="1">
+      <w:start w:val="1"/>
+      <w:numFmt w:val="lowerLetter"/>
+      <w:lvlText w:val="%2."/>
+      <w:lvlJc w:val="left"/>
+      <w:pPr>
+        <w:ind w:left="1440" w:hanging="360"/>
+      </w:pPr>
+    </w:lvl>
+    <w:lvl w:ilvl="2" w:tplc="0809001B" w:tentative="1">
+      <w:start w:val="1"/>
+      <w:numFmt w:val="lowerRoman"/>
+      <w:lvlText w:val="%3."/>
+      <w:lvlJc w:val="right"/>
+      <w:pPr>
+        <w:ind w:left="2160" w:hanging="180"/>
+      </w:pPr>
+    </w:lvl>
+    <w:lvl w:ilvl="3" w:tplc="0809000F" w:tentative="1">
+      <w:start w:val="1"/>
+      <w:numFmt w:val="decimal"/>
+      <w:lvlText w:val="%4."/>
+      <w:lvlJc w:val="left"/>
+      <w:pPr>
+        <w:ind w:left="2880" w:hanging="360"/>
+      </w:pPr>
+    </w:lvl>
+    <w:lvl w:ilvl="4" w:tplc="08090019" w:tentative="1">
+      <w:start w:val="1"/>
+      <w:numFmt w:val="lowerLetter"/>
+      <w:lvlText w:val="%5."/>
+      <w:lvlJc w:val="left"/>
+      <w:pPr>
+        <w:ind w:left="3600" w:hanging="360"/>
+      </w:pPr>
+    </w:lvl>
+    <w:lvl w:ilvl="5" w:tplc="0809001B" w:tentative="1">
+      <w:start w:val="1"/>
+      <w:numFmt w:val="lowerRoman"/>
+      <w:lvlText w:val="%6."/>
+      <w:lvlJc w:val="right"/>
+      <w:pPr>
+        <w:ind w:left="4320" w:hanging="180"/>
+      </w:pPr>
+    </w:lvl>
+    <w:lvl w:ilvl="6" w:tplc="0809000F" w:tentative="1">
+      <w:start w:val="1"/>
+      <w:numFmt w:val="decimal"/>
+      <w:lvlText w:val="%7."/>
+      <w:lvlJc w:val="left"/>
+      <w:pPr>
+        <w:ind w:left="5040" w:hanging="360"/>
+      </w:pPr>
+    </w:lvl>
+    <w:lvl w:ilvl="7" w:tplc="08090019" w:tentative="1">
+      <w:start w:val="1"/>
+      <w:numFmt w:val="lowerLetter"/>
+      <w:lvlText w:val="%8."/>
+      <w:lvlJc w:val="left"/>
+      <w:pPr>
+        <w:ind w:left="5760" w:hanging="360"/>
+      </w:pPr>
+    </w:lvl>
+    <w:lvl w:ilvl="8" w:tplc="0809001B" w:tentative="1">
+      <w:start w:val="1"/>
+      <w:numFmt w:val="lowerRoman"/>
+      <w:lvlText w:val="%9."/>
+      <w:lvlJc w:val="right"/>
+      <w:pPr>
+        <w:ind w:left="6480" w:hanging="180"/>
+      </w:pPr>
+    </w:lvl>
+  </w:abstractNum>
   <w:num w:numId="1">
-    <w:abstractNumId w:val="8"/>
+    <w:abstractNumId w:val="9"/>
   </w:num>
   <w:num w:numId="2">
-    <w:abstractNumId w:val="9"/>
+    <w:abstractNumId w:val="10"/>
   </w:num>
   <w:num w:numId="3">
     <w:abstractNumId w:val="2"/>
   </w:num>
   <w:num w:numId="4">
-    <w:abstractNumId w:val="5"/>
+    <w:abstractNumId w:val="6"/>
   </w:num>
   <w:num w:numId="5">
     <w:abstractNumId w:val="0"/>
   </w:num>
   <w:num w:numId="6">
-    <w:abstractNumId w:val="12"/>
+    <w:abstractNumId w:val="13"/>
   </w:num>
   <w:num w:numId="7">
-    <w:abstractNumId w:val="6"/>
+    <w:abstractNumId w:val="7"/>
   </w:num>
   <w:num w:numId="8">
-    <w:abstractNumId w:val="7"/>
+    <w:abstractNumId w:val="8"/>
   </w:num>
   <w:num w:numId="9">
-    <w:abstractNumId w:val="3"/>
+    <w:abstractNumId w:val="4"/>
   </w:num>
   <w:num w:numId="10">
-    <w:abstractNumId w:val="10"/>
+    <w:abstractNumId w:val="11"/>
   </w:num>
   <w:num w:numId="11">
-    <w:abstractNumId w:val="4"/>
+    <w:abstractNumId w:val="5"/>
   </w:num>
   <w:num w:numId="12">
-    <w:abstractNumId w:val="11"/>
+    <w:abstractNumId w:val="12"/>
   </w:num>
   <w:num w:numId="13">
     <w:abstractNumId w:val="1"/>
   </w:num>
   <w:num w:numId="14">
-    <w:abstractNumId w:val="13"/>
+    <w:abstractNumId w:val="15"/>
+  </w:num>
+  <w:num w:numId="15">
+    <w:abstractNumId w:val="3"/>
+  </w:num>
+  <w:num w:numId="16">
+    <w:abstractNumId w:val="14"/>
   </w:num>
 </w:numbering>
 </file>

</xml_diff>